<commit_message>
last changes, error corrections for all the assignments
</commit_message>
<xml_diff>
--- a/documentation/Practicum4.docx
+++ b/documentation/Practicum4.docx
@@ -5,13 +5,37 @@
     <w:p>
       <w:pPr>
         <w:pStyle w:val="Title"/>
-        <w:jc w:val="center"/>
+        <w:jc w:val="both"/>
       </w:pPr>
       <w:r>
         <w:rPr>
           <w:rFonts w:eastAsia="Helvetica Neue"/>
         </w:rPr>
         <w:t>Technical Report</w:t>
+      </w:r>
+    </w:p>
+    <w:p>
+      <w:pPr>
+        <w:pStyle w:val="Title"/>
+        <w:jc w:val="both"/>
+      </w:pPr>
+      <w:r>
+        <w:rPr>
+          <w:rFonts w:eastAsia="Helvetica Neue"/>
+        </w:rPr>
+        <w:t>for</w:t>
+      </w:r>
+    </w:p>
+    <w:p>
+      <w:pPr>
+        <w:pStyle w:val="Title"/>
+        <w:jc w:val="both"/>
+      </w:pPr>
+      <w:r>
+        <w:rPr>
+          <w:rFonts w:eastAsia="Helvetica Neue"/>
+        </w:rPr>
+        <w:t>Assignment 4</w:t>
       </w:r>
     </w:p>
     <w:p>
@@ -20,96 +44,76 @@
         <w:jc w:val="center"/>
       </w:pPr>
       <w:r>
-        <w:rPr>
-          <w:rFonts w:eastAsia="Helvetica Neue"/>
-        </w:rPr>
-        <w:t>for</w:t>
-      </w:r>
-    </w:p>
-    <w:p>
-      <w:pPr>
-        <w:pStyle w:val="Title"/>
-        <w:jc w:val="center"/>
-      </w:pPr>
-      <w:r>
-        <w:rPr>
-          <w:rFonts w:eastAsia="Helvetica Neue"/>
-        </w:rPr>
-        <w:t>Assignment 4</w:t>
-      </w:r>
-    </w:p>
-    <w:p>
-      <w:pPr>
-        <w:pStyle w:val="Title"/>
-      </w:pPr>
-      <w:r>
         <w:br/>
       </w:r>
-    </w:p>
-    <w:p>
-      <w:pPr>
-        <w:jc w:val="center"/>
-      </w:pPr>
-      <w:r>
-        <w:br/>
-      </w:r>
-    </w:p>
-    <w:p>
-      <w:r>
-        <w:rPr>
-          <w:rFonts w:ascii="Helvetica Neue" w:eastAsia="Helvetica Neue" w:hAnsi="Helvetica Neue" w:cs="Helvetica Neue"/>
-          <w:b/>
-          <w:bCs/>
-          <w:i/>
-          <w:iCs/>
-          <w:color w:val="000000" w:themeColor="text1"/>
-          <w:sz w:val="45"/>
-          <w:szCs w:val="45"/>
-        </w:rPr>
-        <w:t xml:space="preserve"> </w:t>
-      </w:r>
-    </w:p>
-    <w:p>
-      <w:r>
-        <w:br/>
-      </w:r>
-    </w:p>
-    <w:p>
-      <w:r>
-        <w:br/>
-      </w:r>
-    </w:p>
-    <w:p>
-      <w:r>
-        <w:br/>
-      </w:r>
-    </w:p>
-    <w:p>
-      <w:r>
-        <w:br/>
-      </w:r>
-    </w:p>
-    <w:p>
-      <w:r>
-        <w:br/>
-      </w:r>
-    </w:p>
-    <w:p>
-      <w:r>
-        <w:br/>
-      </w:r>
-    </w:p>
-    <w:p>
-      <w:r>
-        <w:br/>
-      </w:r>
-    </w:p>
-    <w:p>
-      <w:r>
-        <w:br/>
-      </w:r>
-    </w:p>
-    <w:p>
+      <w:r>
+        <w:rPr>
+          <w:noProof/>
+        </w:rPr>
+        <w:drawing>
+          <wp:inline distT="0" distB="0" distL="0" distR="0" wp14:anchorId="77B28351" wp14:editId="4FBE3745">
+            <wp:extent cx="4253948" cy="4253948"/>
+            <wp:effectExtent l="0" t="0" r="0" b="0"/>
+            <wp:docPr id="5" name="Picture 5" descr="Gy bme280 met az-delivery.de – AZ-Delivery"/>
+            <wp:cNvGraphicFramePr>
+              <a:graphicFrameLocks xmlns:a="http://schemas.openxmlformats.org/drawingml/2006/main" noChangeAspect="1"/>
+            </wp:cNvGraphicFramePr>
+            <a:graphic xmlns:a="http://schemas.openxmlformats.org/drawingml/2006/main">
+              <a:graphicData uri="http://schemas.openxmlformats.org/drawingml/2006/picture">
+                <pic:pic xmlns:pic="http://schemas.openxmlformats.org/drawingml/2006/picture">
+                  <pic:nvPicPr>
+                    <pic:cNvPr id="0" name="Picture 1" descr="Gy bme280 met az-delivery.de – AZ-Delivery"/>
+                    <pic:cNvPicPr>
+                      <a:picLocks noChangeAspect="1" noChangeArrowheads="1"/>
+                    </pic:cNvPicPr>
+                  </pic:nvPicPr>
+                  <pic:blipFill>
+                    <a:blip r:embed="rId5">
+                      <a:extLst>
+                        <a:ext uri="{28A0092B-C50C-407E-A947-70E740481C1C}">
+                          <a14:useLocalDpi xmlns:a14="http://schemas.microsoft.com/office/drawing/2010/main" val="0"/>
+                        </a:ext>
+                      </a:extLst>
+                    </a:blip>
+                    <a:srcRect/>
+                    <a:stretch>
+                      <a:fillRect/>
+                    </a:stretch>
+                  </pic:blipFill>
+                  <pic:spPr bwMode="auto">
+                    <a:xfrm>
+                      <a:off x="0" y="0"/>
+                      <a:ext cx="4258119" cy="4258119"/>
+                    </a:xfrm>
+                    <a:prstGeom prst="rect">
+                      <a:avLst/>
+                    </a:prstGeom>
+                    <a:noFill/>
+                    <a:ln>
+                      <a:noFill/>
+                    </a:ln>
+                  </pic:spPr>
+                </pic:pic>
+              </a:graphicData>
+            </a:graphic>
+          </wp:inline>
+        </w:drawing>
+      </w:r>
+    </w:p>
+    <w:p>
+      <w:pPr>
+        <w:jc w:val="both"/>
+      </w:pPr>
+    </w:p>
+    <w:p>
+      <w:pPr>
+        <w:jc w:val="both"/>
+      </w:pPr>
+    </w:p>
+    <w:p>
+      <w:pPr>
+        <w:jc w:val="both"/>
+      </w:pPr>
       <w:r>
         <w:rPr>
           <w:rFonts w:ascii="Helvetica Neue" w:eastAsia="Helvetica Neue" w:hAnsi="Helvetica Neue" w:cs="Helvetica Neue"/>
@@ -121,6 +125,9 @@
       </w:r>
     </w:p>
     <w:p>
+      <w:pPr>
+        <w:jc w:val="both"/>
+      </w:pPr>
       <w:bookmarkStart w:id="0" w:name="_Int_5gStzXme"/>
       <w:r>
         <w:rPr>
@@ -143,6 +150,9 @@
       </w:r>
     </w:p>
     <w:p>
+      <w:pPr>
+        <w:jc w:val="both"/>
+      </w:pPr>
       <w:r>
         <w:rPr>
           <w:rFonts w:ascii="Helvetica Neue" w:eastAsia="Helvetica Neue" w:hAnsi="Helvetica Neue" w:cs="Helvetica Neue"/>
@@ -154,6 +164,9 @@
       </w:r>
     </w:p>
     <w:p>
+      <w:pPr>
+        <w:jc w:val="both"/>
+      </w:pPr>
       <w:r>
         <w:rPr>
           <w:rFonts w:ascii="Helvetica Neue" w:eastAsia="Helvetica Neue" w:hAnsi="Helvetica Neue" w:cs="Helvetica Neue"/>
@@ -165,6 +178,9 @@
       </w:r>
     </w:p>
     <w:p>
+      <w:pPr>
+        <w:jc w:val="both"/>
+      </w:pPr>
       <w:r>
         <w:rPr>
           <w:rFonts w:ascii="Helvetica Neue" w:eastAsia="Helvetica Neue" w:hAnsi="Helvetica Neue" w:cs="Helvetica Neue"/>
@@ -172,10 +188,9 @@
           <w:sz w:val="21"/>
           <w:szCs w:val="21"/>
         </w:rPr>
-        <w:t>Serhiy Medvedyev &amp; Peter Szilagyi</w:t>
-      </w:r>
-    </w:p>
-    <w:p>
+        <w:t xml:space="preserve">Serhiy Medvedyev &amp; Peter </w:t>
+      </w:r>
+      <w:proofErr w:type="spellStart"/>
       <w:r>
         <w:rPr>
           <w:rFonts w:ascii="Helvetica Neue" w:eastAsia="Helvetica Neue" w:hAnsi="Helvetica Neue" w:cs="Helvetica Neue"/>
@@ -183,12 +198,28 @@
           <w:sz w:val="21"/>
           <w:szCs w:val="21"/>
         </w:rPr>
+        <w:t>Szilagyi</w:t>
+      </w:r>
+      <w:proofErr w:type="spellEnd"/>
+    </w:p>
+    <w:p>
+      <w:pPr>
+        <w:jc w:val="both"/>
+      </w:pPr>
+      <w:r>
+        <w:rPr>
+          <w:rFonts w:ascii="Helvetica Neue" w:eastAsia="Helvetica Neue" w:hAnsi="Helvetica Neue" w:cs="Helvetica Neue"/>
+          <w:color w:val="000000" w:themeColor="text1"/>
+          <w:sz w:val="21"/>
+          <w:szCs w:val="21"/>
+        </w:rPr>
         <w:t>23.05.2023</w:t>
       </w:r>
     </w:p>
     <w:p>
       <w:pPr>
         <w:pStyle w:val="Heading1"/>
+        <w:jc w:val="both"/>
       </w:pPr>
       <w:bookmarkStart w:id="1" w:name="_Toc135506818"/>
       <w:r>
@@ -202,6 +233,7 @@
     </w:p>
     <w:p>
       <w:pPr>
+        <w:jc w:val="both"/>
         <w:rPr>
           <w:rFonts w:eastAsiaTheme="minorEastAsia"/>
           <w:color w:val="000000" w:themeColor="text1"/>
@@ -365,6 +397,7 @@
     <w:p>
       <w:pPr>
         <w:pStyle w:val="Heading1"/>
+        <w:jc w:val="both"/>
         <w:rPr>
           <w:rFonts w:eastAsia="Helvetica Neue"/>
         </w:rPr>
@@ -409,6 +442,7 @@
         <w:p>
           <w:pPr>
             <w:pStyle w:val="TOCHeading"/>
+            <w:jc w:val="both"/>
           </w:pPr>
           <w:r>
             <w:t>Contents</w:t>
@@ -420,6 +454,7 @@
             <w:tabs>
               <w:tab w:val="right" w:leader="dot" w:pos="9350"/>
             </w:tabs>
+            <w:jc w:val="both"/>
             <w:rPr>
               <w:rFonts w:eastAsiaTheme="minorEastAsia"/>
               <w:noProof/>
@@ -500,6 +535,7 @@
             <w:tabs>
               <w:tab w:val="right" w:leader="dot" w:pos="9350"/>
             </w:tabs>
+            <w:jc w:val="both"/>
             <w:rPr>
               <w:rFonts w:eastAsiaTheme="minorEastAsia"/>
               <w:noProof/>
@@ -572,6 +608,7 @@
               <w:tab w:val="left" w:pos="440"/>
               <w:tab w:val="right" w:leader="dot" w:pos="9350"/>
             </w:tabs>
+            <w:jc w:val="both"/>
             <w:rPr>
               <w:rFonts w:eastAsiaTheme="minorEastAsia"/>
               <w:noProof/>
@@ -664,6 +701,7 @@
               <w:tab w:val="left" w:pos="440"/>
               <w:tab w:val="right" w:leader="dot" w:pos="9350"/>
             </w:tabs>
+            <w:jc w:val="both"/>
             <w:rPr>
               <w:rFonts w:eastAsiaTheme="minorEastAsia"/>
               <w:noProof/>
@@ -756,6 +794,7 @@
               <w:tab w:val="left" w:pos="880"/>
               <w:tab w:val="right" w:leader="dot" w:pos="9350"/>
             </w:tabs>
+            <w:jc w:val="both"/>
             <w:rPr>
               <w:noProof/>
             </w:rPr>
@@ -838,6 +877,7 @@
               <w:tab w:val="left" w:pos="880"/>
               <w:tab w:val="right" w:leader="dot" w:pos="9350"/>
             </w:tabs>
+            <w:jc w:val="both"/>
             <w:rPr>
               <w:noProof/>
             </w:rPr>
@@ -920,6 +960,7 @@
               <w:tab w:val="left" w:pos="880"/>
               <w:tab w:val="right" w:leader="dot" w:pos="9350"/>
             </w:tabs>
+            <w:jc w:val="both"/>
             <w:rPr>
               <w:noProof/>
             </w:rPr>
@@ -1002,6 +1043,7 @@
               <w:tab w:val="left" w:pos="880"/>
               <w:tab w:val="right" w:leader="dot" w:pos="9350"/>
             </w:tabs>
+            <w:jc w:val="both"/>
             <w:rPr>
               <w:noProof/>
             </w:rPr>
@@ -1083,6 +1125,7 @@
             <w:tabs>
               <w:tab w:val="right" w:leader="dot" w:pos="9350"/>
             </w:tabs>
+            <w:jc w:val="both"/>
             <w:rPr>
               <w:rFonts w:eastAsiaTheme="minorEastAsia"/>
               <w:noProof/>
@@ -1151,6 +1194,9 @@
           </w:hyperlink>
         </w:p>
         <w:p>
+          <w:pPr>
+            <w:jc w:val="both"/>
+          </w:pPr>
           <w:r>
             <w:rPr>
               <w:b/>
@@ -1164,6 +1210,7 @@
     </w:sdt>
     <w:p>
       <w:pPr>
+        <w:jc w:val="both"/>
         <w:rPr>
           <w:rFonts w:ascii="Helvetica Neue" w:eastAsia="Helvetica Neue" w:hAnsi="Helvetica Neue" w:cs="Helvetica Neue"/>
           <w:b/>
@@ -1176,6 +1223,7 @@
     </w:p>
     <w:p>
       <w:pPr>
+        <w:jc w:val="both"/>
         <w:rPr>
           <w:rFonts w:ascii="Helvetica Neue" w:eastAsia="Helvetica Neue" w:hAnsi="Helvetica Neue" w:cs="Helvetica Neue"/>
           <w:b/>
@@ -1204,6 +1252,7 @@
           <w:ilvl w:val="0"/>
           <w:numId w:val="1"/>
         </w:numPr>
+        <w:jc w:val="both"/>
         <w:rPr>
           <w:rFonts w:eastAsia="Helvetica Neue"/>
           <w:b/>
@@ -1223,6 +1272,9 @@
       <w:bookmarkEnd w:id="3"/>
     </w:p>
     <w:p>
+      <w:pPr>
+        <w:jc w:val="both"/>
+      </w:pPr>
       <w:r>
         <w:t xml:space="preserve">The practicum consists of </w:t>
       </w:r>
@@ -1251,10 +1303,12 @@
         <w:t xml:space="preserve">sensor to get temperature, </w:t>
       </w:r>
       <w:bookmarkStart w:id="4" w:name="_Int_8MLhBQ2d"/>
+      <w:proofErr w:type="gramStart"/>
       <w:r>
         <w:t>humidity</w:t>
       </w:r>
       <w:bookmarkEnd w:id="4"/>
+      <w:proofErr w:type="gramEnd"/>
       <w:r>
         <w:t xml:space="preserve"> and pressure</w:t>
       </w:r>
@@ -1268,7 +1322,23 @@
         <w:t xml:space="preserve">Assignment B </w:t>
       </w:r>
       <w:r>
-        <w:t xml:space="preserve">included researching OnReceive() and OnRequest() asynchronous events in I2C communication and their application in master &lt;-&gt; slave Arduino communications. Third assignment </w:t>
+        <w:t xml:space="preserve">included researching </w:t>
+      </w:r>
+      <w:proofErr w:type="spellStart"/>
+      <w:r>
+        <w:t>OnReceive</w:t>
+      </w:r>
+      <w:proofErr w:type="spellEnd"/>
+      <w:r>
+        <w:t xml:space="preserve">() and </w:t>
+      </w:r>
+      <w:proofErr w:type="spellStart"/>
+      <w:r>
+        <w:t>OnRequest</w:t>
+      </w:r>
+      <w:proofErr w:type="spellEnd"/>
+      <w:r>
+        <w:t xml:space="preserve">() asynchronous events in I2C communication and their application in master &lt;-&gt; slave Arduino communications. Third assignment </w:t>
       </w:r>
       <w:r>
         <w:t xml:space="preserve">required creating </w:t>
@@ -1280,7 +1350,13 @@
         <w:t xml:space="preserve">It was needed to simulate the register system where we have 2 Read-Write registers to store </w:t>
       </w:r>
       <w:r>
-        <w:t xml:space="preserve">values which come from master and 2 Read-only registers which are calculated depending on first two registers values and then are sent on request from master Arduino. </w:t>
+        <w:t xml:space="preserve">values which come from master and 2 Read-only registers which are calculated depending on first two registers values and </w:t>
+      </w:r>
+      <w:r>
+        <w:t>are then</w:t>
+      </w:r>
+      <w:r>
+        <w:t xml:space="preserve"> sent on request from master Arduino. </w:t>
       </w:r>
       <w:r>
         <w:t>The last</w:t>
@@ -1289,7 +1365,13 @@
         <w:t xml:space="preserve"> assignme</w:t>
       </w:r>
       <w:r>
-        <w:t>nt required combing BME280 sensor with master &lt;-&gt; slave Arduino communication</w:t>
+        <w:t>nt required comb</w:t>
+      </w:r>
+      <w:r>
+        <w:t>in</w:t>
+      </w:r>
+      <w:r>
+        <w:t>ing BME280 sensor with master &lt;-&gt; slave Arduino communication</w:t>
       </w:r>
       <w:r>
         <w:t xml:space="preserve"> to work simultaneously using I2C communication.</w:t>
@@ -1302,6 +1384,7 @@
           <w:ilvl w:val="0"/>
           <w:numId w:val="1"/>
         </w:numPr>
+        <w:jc w:val="both"/>
         <w:rPr>
           <w:rFonts w:eastAsia="Helvetica Neue"/>
           <w:b/>
@@ -1326,6 +1409,7 @@
           <w:ilvl w:val="1"/>
           <w:numId w:val="1"/>
         </w:numPr>
+        <w:jc w:val="both"/>
       </w:pPr>
       <w:bookmarkStart w:id="6" w:name="_Toc135506822"/>
       <w:r>
@@ -1359,7 +1443,7 @@
                     </pic:cNvPicPr>
                   </pic:nvPicPr>
                   <pic:blipFill>
-                    <a:blip r:embed="rId5">
+                    <a:blip r:embed="rId6">
                       <a:extLst>
                         <a:ext uri="{28A0092B-C50C-407E-A947-70E740481C1C}">
                           <a14:useLocalDpi xmlns:a14="http://schemas.microsoft.com/office/drawing/2010/main" val="0"/>
@@ -1418,6 +1502,9 @@
       </w:r>
     </w:p>
     <w:p>
+      <w:pPr>
+        <w:jc w:val="both"/>
+      </w:pPr>
       <w:r>
         <w:t xml:space="preserve">This assignment </w:t>
       </w:r>
@@ -1436,6 +1523,7 @@
       <w:r>
         <w:t xml:space="preserve">which makes use of </w:t>
       </w:r>
+      <w:proofErr w:type="spellStart"/>
       <w:r>
         <w:rPr>
           <w:i/>
@@ -1443,6 +1531,7 @@
         </w:rPr>
         <w:t>Wire.h</w:t>
       </w:r>
+      <w:proofErr w:type="spellEnd"/>
       <w:r>
         <w:t xml:space="preserve"> </w:t>
       </w:r>
@@ -1571,7 +1660,23 @@
           <w:rStyle w:val="markedcontent"/>
           <w:rFonts w:ascii="Courier New" w:hAnsi="Courier New" w:cs="Courier New"/>
         </w:rPr>
-        <w:t>uint8_t bitpattern);</w:t>
+        <w:t xml:space="preserve">uint8_t </w:t>
+      </w:r>
+      <w:proofErr w:type="spellStart"/>
+      <w:r>
+        <w:rPr>
+          <w:rStyle w:val="markedcontent"/>
+          <w:rFonts w:ascii="Courier New" w:hAnsi="Courier New" w:cs="Courier New"/>
+        </w:rPr>
+        <w:t>bitpattern</w:t>
+      </w:r>
+      <w:proofErr w:type="spellEnd"/>
+      <w:r>
+        <w:rPr>
+          <w:rStyle w:val="markedcontent"/>
+          <w:rFonts w:ascii="Courier New" w:hAnsi="Courier New" w:cs="Courier New"/>
+        </w:rPr>
+        <w:t>);</w:t>
       </w:r>
       <w:r>
         <w:br/>
@@ -1621,7 +1726,23 @@
           <w:rStyle w:val="markedcontent"/>
           <w:rFonts w:ascii="Courier New" w:hAnsi="Courier New" w:cs="Courier New"/>
         </w:rPr>
-        <w:t>uint8_t bitpattern);</w:t>
+        <w:t xml:space="preserve">uint8_t </w:t>
+      </w:r>
+      <w:proofErr w:type="spellStart"/>
+      <w:r>
+        <w:rPr>
+          <w:rStyle w:val="markedcontent"/>
+          <w:rFonts w:ascii="Courier New" w:hAnsi="Courier New" w:cs="Courier New"/>
+        </w:rPr>
+        <w:t>bitpattern</w:t>
+      </w:r>
+      <w:proofErr w:type="spellEnd"/>
+      <w:r>
+        <w:rPr>
+          <w:rStyle w:val="markedcontent"/>
+          <w:rFonts w:ascii="Courier New" w:hAnsi="Courier New" w:cs="Courier New"/>
+        </w:rPr>
+        <w:t>);</w:t>
       </w:r>
       <w:r>
         <w:br/>
@@ -1655,165 +1776,385 @@
           <w:rStyle w:val="markedcontent"/>
           <w:rFonts w:ascii="Courier New" w:hAnsi="Courier New" w:cs="Courier New"/>
         </w:rPr>
+        <w:t>int BME280_</w:t>
+      </w:r>
+      <w:bookmarkStart w:id="12" w:name="_Int_MndzMRah"/>
+      <w:r>
+        <w:rPr>
+          <w:rStyle w:val="markedcontent"/>
+          <w:rFonts w:ascii="Courier New" w:hAnsi="Courier New" w:cs="Courier New"/>
+        </w:rPr>
+        <w:t>ReadHumidity(</w:t>
+      </w:r>
+      <w:bookmarkEnd w:id="12"/>
+      <w:r>
+        <w:rPr>
+          <w:rStyle w:val="markedcontent"/>
+          <w:rFonts w:ascii="Courier New" w:hAnsi="Courier New" w:cs="Courier New"/>
+        </w:rPr>
+        <w:t>);</w:t>
+      </w:r>
+      <w:r>
+        <w:br/>
+      </w:r>
+      <w:r>
+        <w:rPr>
+          <w:rStyle w:val="markedcontent"/>
+          <w:rFonts w:ascii="Courier New" w:hAnsi="Courier New" w:cs="Courier New"/>
+        </w:rPr>
+        <w:t>long BME280_ReadPressure</w:t>
+      </w:r>
+      <w:r>
+        <w:rPr>
+          <w:rStyle w:val="markedcontent"/>
+          <w:rFonts w:ascii="Courier New" w:hAnsi="Courier New" w:cs="Courier New"/>
+        </w:rPr>
+        <w:t xml:space="preserve"> </w:t>
+      </w:r>
+      <w:r>
+        <w:rPr>
+          <w:rStyle w:val="markedcontent"/>
+          <w:rFonts w:ascii="Courier New" w:hAnsi="Courier New" w:cs="Courier New"/>
+        </w:rPr>
+        <w:t>(</w:t>
+      </w:r>
+      <w:proofErr w:type="gramStart"/>
+      <w:r>
+        <w:rPr>
+          <w:rStyle w:val="markedcontent"/>
+          <w:rFonts w:ascii="Courier New" w:hAnsi="Courier New" w:cs="Courier New"/>
+        </w:rPr>
+        <w:t>);</w:t>
+      </w:r>
+      <w:proofErr w:type="gramEnd"/>
+    </w:p>
+    <w:p>
+      <w:pPr>
+        <w:jc w:val="both"/>
+        <w:rPr>
+          <w:rStyle w:val="markedcontent"/>
+        </w:rPr>
+      </w:pPr>
+      <w:r>
+        <w:rPr>
+          <w:rStyle w:val="markedcontent"/>
+        </w:rPr>
         <w:lastRenderedPageBreak/>
-        <w:t>int BME280_</w:t>
-      </w:r>
-      <w:bookmarkStart w:id="12" w:name="_Int_MndzMRah"/>
-      <w:r>
-        <w:rPr>
-          <w:rStyle w:val="markedcontent"/>
-          <w:rFonts w:ascii="Courier New" w:hAnsi="Courier New" w:cs="Courier New"/>
-        </w:rPr>
-        <w:t>ReadHumidity(</w:t>
-      </w:r>
-      <w:bookmarkEnd w:id="12"/>
-      <w:r>
-        <w:rPr>
-          <w:rStyle w:val="markedcontent"/>
-          <w:rFonts w:ascii="Courier New" w:hAnsi="Courier New" w:cs="Courier New"/>
-        </w:rPr>
-        <w:t>);</w:t>
-      </w:r>
-      <w:r>
-        <w:br/>
-      </w:r>
-      <w:r>
-        <w:rPr>
-          <w:rStyle w:val="markedcontent"/>
-          <w:rFonts w:ascii="Courier New" w:hAnsi="Courier New" w:cs="Courier New"/>
-        </w:rPr>
-        <w:t>long BME280_ReadPressure</w:t>
-      </w:r>
-      <w:r>
-        <w:rPr>
-          <w:rStyle w:val="markedcontent"/>
-          <w:rFonts w:ascii="Courier New" w:hAnsi="Courier New" w:cs="Courier New"/>
+        <w:t>The first</w:t>
+      </w:r>
+      <w:r>
+        <w:rPr>
+          <w:rStyle w:val="markedcontent"/>
+        </w:rPr>
+        <w:t xml:space="preserve"> two functions </w:t>
+      </w:r>
+      <w:r>
+        <w:rPr>
+          <w:rStyle w:val="markedcontent"/>
+        </w:rPr>
+        <w:t xml:space="preserve">are general control functions which access </w:t>
+      </w:r>
+      <w:r>
+        <w:rPr>
+          <w:rStyle w:val="markedcontent"/>
+        </w:rPr>
+        <w:t>relative registers</w:t>
+      </w:r>
+      <w:r>
+        <w:rPr>
+          <w:rStyle w:val="markedcontent"/>
+        </w:rPr>
+        <w:t>(</w:t>
+      </w:r>
+      <w:proofErr w:type="spellStart"/>
+      <w:r>
+        <w:rPr>
+          <w:rStyle w:val="markedcontent"/>
+        </w:rPr>
+        <w:t>dig_T</w:t>
+      </w:r>
+      <w:proofErr w:type="spellEnd"/>
+      <w:r>
+        <w:rPr>
+          <w:rStyle w:val="markedcontent"/>
+        </w:rPr>
+        <w:t xml:space="preserve">#, </w:t>
+      </w:r>
+      <w:proofErr w:type="spellStart"/>
+      <w:r>
+        <w:rPr>
+          <w:rStyle w:val="markedcontent"/>
+        </w:rPr>
+        <w:t>dig_H</w:t>
+      </w:r>
+      <w:proofErr w:type="spellEnd"/>
+      <w:r>
+        <w:rPr>
+          <w:rStyle w:val="markedcontent"/>
+        </w:rPr>
+        <w:t xml:space="preserve">#, </w:t>
+      </w:r>
+      <w:proofErr w:type="spellStart"/>
+      <w:r>
+        <w:rPr>
+          <w:rStyle w:val="markedcontent"/>
+        </w:rPr>
+        <w:t>dig_P</w:t>
+      </w:r>
+      <w:proofErr w:type="spellEnd"/>
+      <w:r>
+        <w:rPr>
+          <w:rStyle w:val="markedcontent"/>
+        </w:rPr>
+        <w:t>#)</w:t>
+      </w:r>
+      <w:r>
+        <w:rPr>
+          <w:rStyle w:val="markedcontent"/>
+        </w:rPr>
+        <w:t xml:space="preserve"> and </w:t>
+      </w:r>
+      <w:r>
+        <w:rPr>
+          <w:rStyle w:val="markedcontent"/>
+        </w:rPr>
+        <w:t>either get or set values to perform needed functionality</w:t>
+      </w:r>
+      <w:r>
+        <w:rPr>
+          <w:rStyle w:val="markedcontent"/>
+        </w:rPr>
+        <w:t>: getting the device’s ID and resetting the sensor</w:t>
+      </w:r>
+      <w:r>
+        <w:rPr>
+          <w:rStyle w:val="markedcontent"/>
+        </w:rPr>
+        <w:t xml:space="preserve">. Next </w:t>
+      </w:r>
+      <w:r>
+        <w:rPr>
+          <w:rStyle w:val="markedcontent"/>
+        </w:rPr>
+        <w:t>four</w:t>
+      </w:r>
+      <w:r>
+        <w:rPr>
+          <w:rStyle w:val="markedcontent"/>
+        </w:rPr>
+        <w:t xml:space="preserve"> functions </w:t>
+      </w:r>
+      <w:r>
+        <w:rPr>
+          <w:rStyle w:val="markedcontent"/>
+        </w:rPr>
+        <w:t xml:space="preserve">control </w:t>
+      </w:r>
+      <w:r>
+        <w:rPr>
+          <w:rStyle w:val="markedcontent"/>
+        </w:rPr>
+        <w:t>data oversampling for humidity</w:t>
+      </w:r>
+      <w:r>
+        <w:rPr>
+          <w:rStyle w:val="markedcontent"/>
+        </w:rPr>
+        <w:t xml:space="preserve">, </w:t>
+      </w:r>
+      <w:bookmarkStart w:id="13" w:name="_Int_czkkQshV"/>
+      <w:proofErr w:type="gramStart"/>
+      <w:r>
+        <w:rPr>
+          <w:rStyle w:val="markedcontent"/>
+        </w:rPr>
+        <w:t>temperature</w:t>
+      </w:r>
+      <w:bookmarkEnd w:id="13"/>
+      <w:proofErr w:type="gramEnd"/>
+      <w:r>
+        <w:rPr>
+          <w:rStyle w:val="markedcontent"/>
+        </w:rPr>
+        <w:t xml:space="preserve"> and pressure. </w:t>
+      </w:r>
+      <w:r>
+        <w:rPr>
+          <w:rStyle w:val="markedcontent"/>
+        </w:rPr>
+        <w:t>It</w:t>
+      </w:r>
+      <w:r>
+        <w:rPr>
+          <w:rStyle w:val="markedcontent"/>
+        </w:rPr>
+        <w:t xml:space="preserve"> means the frequency with which data is sent </w:t>
+      </w:r>
+      <w:r>
+        <w:rPr>
+          <w:rStyle w:val="markedcontent"/>
+        </w:rPr>
+        <w:t xml:space="preserve">to Arduino via I2C. It can be set to 0 (the data sending is skipped, so </w:t>
+      </w:r>
+      <w:r>
+        <w:rPr>
+          <w:rStyle w:val="markedcontent"/>
+        </w:rPr>
+        <w:t>no data is acquired</w:t>
+      </w:r>
+      <w:r>
+        <w:rPr>
+          <w:rStyle w:val="markedcontent"/>
+        </w:rPr>
+        <w:t>)</w:t>
+      </w:r>
+      <w:r>
+        <w:rPr>
+          <w:rStyle w:val="markedcontent"/>
+        </w:rPr>
+        <w:t xml:space="preserve">, or </w:t>
+      </w:r>
+      <w:r>
+        <w:rPr>
+          <w:rStyle w:val="markedcontent"/>
+        </w:rPr>
+        <w:t>to set values</w:t>
+      </w:r>
+      <w:r>
+        <w:rPr>
+          <w:rStyle w:val="markedcontent"/>
+        </w:rPr>
+        <w:t xml:space="preserve"> starting from </w:t>
+      </w:r>
+      <w:r>
+        <w:rPr>
+          <w:rStyle w:val="markedcontent"/>
+        </w:rPr>
+        <w:t>one</w:t>
+      </w:r>
+      <w:r>
+        <w:rPr>
+          <w:rStyle w:val="markedcontent"/>
+        </w:rPr>
+        <w:t xml:space="preserve"> to specify the needed frequency.</w:t>
+      </w:r>
+      <w:r>
+        <w:rPr>
+          <w:rStyle w:val="markedcontent"/>
+        </w:rPr>
+        <w:t xml:space="preserve"> This is done by accessing related registers (0xF2, 0xF4) which can be seen on Figure 2. </w:t>
+      </w:r>
+      <w:r>
+        <w:rPr>
+          <w:rStyle w:val="markedcontent"/>
+        </w:rPr>
+        <w:t>The last</w:t>
+      </w:r>
+      <w:r>
+        <w:rPr>
+          <w:rStyle w:val="markedcontent"/>
+        </w:rPr>
+        <w:t xml:space="preserve"> three functions provide </w:t>
+      </w:r>
+      <w:r>
+        <w:rPr>
+          <w:rStyle w:val="markedcontent"/>
+        </w:rPr>
+        <w:t xml:space="preserve">human-readable data from sensor on humidity, temperature and humidity and require the most </w:t>
+      </w:r>
+      <w:r>
+        <w:rPr>
+          <w:rStyle w:val="markedcontent"/>
+        </w:rPr>
+        <w:t xml:space="preserve">manipulation to execute. </w:t>
+      </w:r>
+      <w:r>
+        <w:rPr>
+          <w:rStyle w:val="markedcontent"/>
+        </w:rPr>
+        <w:t xml:space="preserve">At the </w:t>
+      </w:r>
+      <w:r>
+        <w:rPr>
+          <w:rStyle w:val="markedcontent"/>
+        </w:rPr>
+        <w:t>beginning</w:t>
+      </w:r>
+      <w:r>
+        <w:rPr>
+          <w:rStyle w:val="markedcontent"/>
+        </w:rPr>
+        <w:t>,</w:t>
+      </w:r>
+      <w:r>
+        <w:rPr>
+          <w:rStyle w:val="markedcontent"/>
+        </w:rPr>
+        <w:t xml:space="preserve"> the raw data extracted from these registers</w:t>
+      </w:r>
+      <w:r>
+        <w:rPr>
+          <w:rStyle w:val="markedcontent"/>
+        </w:rPr>
+        <w:t>(0xF7-0xFE)</w:t>
+      </w:r>
+      <w:r>
+        <w:rPr>
+          <w:rStyle w:val="markedcontent"/>
         </w:rPr>
         <w:t xml:space="preserve"> </w:t>
       </w:r>
       <w:r>
         <w:rPr>
           <w:rStyle w:val="markedcontent"/>
-          <w:rFonts w:ascii="Courier New" w:hAnsi="Courier New" w:cs="Courier New"/>
-        </w:rPr>
-        <w:t>();</w:t>
-      </w:r>
-    </w:p>
-    <w:p>
-      <w:pPr>
-        <w:rPr>
-          <w:rStyle w:val="markedcontent"/>
-        </w:rPr>
-      </w:pPr>
-      <w:r>
-        <w:rPr>
-          <w:rStyle w:val="markedcontent"/>
-        </w:rPr>
-        <w:t>The first</w:t>
-      </w:r>
-      <w:r>
-        <w:rPr>
-          <w:rStyle w:val="markedcontent"/>
-        </w:rPr>
-        <w:t xml:space="preserve"> two functions </w:t>
-      </w:r>
-      <w:r>
-        <w:rPr>
-          <w:rStyle w:val="markedcontent"/>
-        </w:rPr>
-        <w:t xml:space="preserve">are general control functions which access </w:t>
-      </w:r>
-      <w:r>
-        <w:rPr>
-          <w:rStyle w:val="markedcontent"/>
-        </w:rPr>
-        <w:t xml:space="preserve">relative registers and </w:t>
-      </w:r>
-      <w:r>
-        <w:rPr>
-          <w:rStyle w:val="markedcontent"/>
-        </w:rPr>
-        <w:t>either get or set values to perform needed functionality</w:t>
-      </w:r>
-      <w:r>
-        <w:rPr>
-          <w:rStyle w:val="markedcontent"/>
-        </w:rPr>
-        <w:t>: getting the device’s ID and resetting the sensor</w:t>
-      </w:r>
-      <w:r>
-        <w:rPr>
-          <w:rStyle w:val="markedcontent"/>
-        </w:rPr>
-        <w:t xml:space="preserve">. Next </w:t>
-      </w:r>
-      <w:r>
-        <w:rPr>
-          <w:rStyle w:val="markedcontent"/>
-        </w:rPr>
-        <w:t>four</w:t>
-      </w:r>
-      <w:r>
-        <w:rPr>
-          <w:rStyle w:val="markedcontent"/>
-        </w:rPr>
-        <w:t xml:space="preserve"> functions </w:t>
-      </w:r>
-      <w:r>
-        <w:rPr>
-          <w:rStyle w:val="markedcontent"/>
-        </w:rPr>
-        <w:t xml:space="preserve">control </w:t>
-      </w:r>
-      <w:r>
-        <w:rPr>
-          <w:rStyle w:val="markedcontent"/>
-        </w:rPr>
-        <w:t>data oversampling for humidity</w:t>
-      </w:r>
-      <w:r>
-        <w:rPr>
-          <w:rStyle w:val="markedcontent"/>
-        </w:rPr>
-        <w:t xml:space="preserve">, </w:t>
-      </w:r>
-      <w:bookmarkStart w:id="13" w:name="_Int_czkkQshV"/>
-      <w:r>
-        <w:rPr>
-          <w:rStyle w:val="markedcontent"/>
-        </w:rPr>
-        <w:t>temperature</w:t>
-      </w:r>
-      <w:bookmarkEnd w:id="13"/>
-      <w:r>
-        <w:rPr>
-          <w:rStyle w:val="markedcontent"/>
-        </w:rPr>
-        <w:t xml:space="preserve"> and pressure. </w:t>
-      </w:r>
-      <w:r>
-        <w:rPr>
-          <w:rStyle w:val="markedcontent"/>
-        </w:rPr>
-        <w:t>It</w:t>
-      </w:r>
-      <w:r>
-        <w:rPr>
-          <w:rStyle w:val="markedcontent"/>
-        </w:rPr>
-        <w:t xml:space="preserve"> means the frequency with which data is sent </w:t>
-      </w:r>
-      <w:r>
-        <w:rPr>
-          <w:rStyle w:val="markedcontent"/>
-        </w:rPr>
-        <w:t xml:space="preserve">to Arduino via I2C. It can be set to 0 (the data sending is skipped, so </w:t>
-      </w:r>
-      <w:r>
-        <w:rPr>
-          <w:rStyle w:val="markedcontent"/>
-        </w:rPr>
-        <w:t>no data is acquired</w:t>
+        </w:rPr>
+        <w:t>at once by recommendation from datasheets.</w:t>
+      </w:r>
+      <w:r>
+        <w:rPr>
+          <w:rStyle w:val="markedcontent"/>
+        </w:rPr>
+        <w:t>(Bosch</w:t>
+      </w:r>
+      <w:r>
+        <w:rPr>
+          <w:rStyle w:val="markedcontent"/>
+          <w:rFonts w:cstheme="minorHAnsi"/>
+        </w:rPr>
+        <w:t>©</w:t>
+      </w:r>
+      <w:r>
+        <w:rPr>
+          <w:rStyle w:val="markedcontent"/>
+        </w:rPr>
+        <w:t xml:space="preserve"> </w:t>
+      </w:r>
+      <w:r>
+        <w:rPr>
+          <w:rStyle w:val="markedcontent"/>
+        </w:rPr>
+        <w:t xml:space="preserve"> </w:t>
+      </w:r>
+      <w:r>
+        <w:t>BME280</w:t>
+      </w:r>
+      <w:r>
+        <w:t xml:space="preserve"> - </w:t>
+      </w:r>
+      <w:r>
+        <w:t>Combined humidity and pressure sensor</w:t>
+      </w:r>
+      <w:r>
+        <w:t xml:space="preserve"> (</w:t>
+      </w:r>
+      <w:r>
+        <w:t>BST-BME280-DS001-18</w:t>
+      </w:r>
+      <w:r>
+        <w:t>, November 2020), p.2</w:t>
+      </w:r>
+      <w:r>
+        <w:t>3</w:t>
       </w:r>
       <w:r>
         <w:rPr>
@@ -1825,31 +2166,79 @@
         <w:rPr>
           <w:rStyle w:val="markedcontent"/>
         </w:rPr>
-        <w:t xml:space="preserve">, or </w:t>
-      </w:r>
-      <w:r>
-        <w:rPr>
-          <w:rStyle w:val="markedcontent"/>
-        </w:rPr>
-        <w:t>to set values</w:t>
-      </w:r>
-      <w:r>
-        <w:rPr>
-          <w:rStyle w:val="markedcontent"/>
-        </w:rPr>
-        <w:t xml:space="preserve"> starting from </w:t>
-      </w:r>
-      <w:r>
-        <w:rPr>
-          <w:rStyle w:val="markedcontent"/>
-        </w:rPr>
-        <w:t>one</w:t>
-      </w:r>
-      <w:r>
-        <w:rPr>
-          <w:rStyle w:val="markedcontent"/>
-        </w:rPr>
-        <w:t xml:space="preserve"> to specify the needed frequency. </w:t>
+        <w:t xml:space="preserve"> This data is not human readable </w:t>
+      </w:r>
+      <w:r>
+        <w:rPr>
+          <w:rStyle w:val="markedcontent"/>
+        </w:rPr>
+        <w:t xml:space="preserve">as it is just a set of meaningless numbers. </w:t>
+      </w:r>
+      <w:r>
+        <w:rPr>
+          <w:rStyle w:val="markedcontent"/>
+        </w:rPr>
+        <w:t>To</w:t>
+      </w:r>
+      <w:r>
+        <w:rPr>
+          <w:rStyle w:val="markedcontent"/>
+        </w:rPr>
+        <w:t xml:space="preserve"> convert them </w:t>
+      </w:r>
+      <w:r>
+        <w:rPr>
+          <w:rStyle w:val="markedcontent"/>
+        </w:rPr>
+        <w:t xml:space="preserve">to actual values it was needed to follow the protocol described in the </w:t>
+      </w:r>
+      <w:r>
+        <w:rPr>
+          <w:rStyle w:val="markedcontent"/>
+        </w:rPr>
+        <w:t xml:space="preserve">datasheets. For each type of data (temperature, humidity, pressure) the manufacturer </w:t>
+      </w:r>
+      <w:r>
+        <w:rPr>
+          <w:rStyle w:val="markedcontent"/>
+        </w:rPr>
+        <w:t xml:space="preserve">provided so-called compensators – constant values which can be found on specific </w:t>
+      </w:r>
+      <w:r>
+        <w:rPr>
+          <w:rStyle w:val="markedcontent"/>
+        </w:rPr>
+        <w:t>register</w:t>
+      </w:r>
+      <w:r>
+        <w:rPr>
+          <w:rStyle w:val="markedcontent"/>
+        </w:rPr>
+        <w:t>s(0x88 -0xA1, 0xE</w:t>
+      </w:r>
+      <w:r>
+        <w:rPr>
+          <w:rStyle w:val="markedcontent"/>
+        </w:rPr>
+        <w:t>1-0xE7</w:t>
+      </w:r>
+      <w:r>
+        <w:rPr>
+          <w:rStyle w:val="markedcontent"/>
+        </w:rPr>
+        <w:t>)</w:t>
+      </w:r>
+      <w:r>
+        <w:rPr>
+          <w:rStyle w:val="markedcontent"/>
+        </w:rPr>
+        <w:t xml:space="preserve"> inside the sensor to </w:t>
+      </w:r>
+      <w:r>
+        <w:rPr>
+          <w:rStyle w:val="markedcontent"/>
+        </w:rPr>
+        <w:t xml:space="preserve">perform needed calculations. </w:t>
       </w:r>
       <w:r>
         <w:rPr>
@@ -1861,108 +2250,6 @@
         <w:rPr>
           <w:rStyle w:val="markedcontent"/>
         </w:rPr>
-        <w:t xml:space="preserve"> three functions provide </w:t>
-      </w:r>
-      <w:r>
-        <w:rPr>
-          <w:rStyle w:val="markedcontent"/>
-        </w:rPr>
-        <w:t xml:space="preserve">human-readable data from sensor on humidity, temperature and humidity and require the most </w:t>
-      </w:r>
-      <w:r>
-        <w:rPr>
-          <w:rStyle w:val="markedcontent"/>
-        </w:rPr>
-        <w:t xml:space="preserve">manipulation to execute. </w:t>
-      </w:r>
-      <w:r>
-        <w:rPr>
-          <w:rStyle w:val="markedcontent"/>
-        </w:rPr>
-        <w:t xml:space="preserve">At the </w:t>
-      </w:r>
-      <w:r>
-        <w:rPr>
-          <w:rStyle w:val="markedcontent"/>
-        </w:rPr>
-        <w:t>beginning</w:t>
-      </w:r>
-      <w:r>
-        <w:rPr>
-          <w:rStyle w:val="markedcontent"/>
-        </w:rPr>
-        <w:t>,</w:t>
-      </w:r>
-      <w:r>
-        <w:rPr>
-          <w:rStyle w:val="markedcontent"/>
-        </w:rPr>
-        <w:t xml:space="preserve"> the raw data extracted from these registers </w:t>
-      </w:r>
-      <w:r>
-        <w:rPr>
-          <w:rStyle w:val="markedcontent"/>
-        </w:rPr>
-        <w:t xml:space="preserve">at once by recommendation from datasheets. This data is not human readable </w:t>
-      </w:r>
-      <w:r>
-        <w:rPr>
-          <w:rStyle w:val="markedcontent"/>
-        </w:rPr>
-        <w:t xml:space="preserve">as it is just a set of meaningless numbers. </w:t>
-      </w:r>
-      <w:r>
-        <w:rPr>
-          <w:rStyle w:val="markedcontent"/>
-        </w:rPr>
-        <w:t>To</w:t>
-      </w:r>
-      <w:r>
-        <w:rPr>
-          <w:rStyle w:val="markedcontent"/>
-        </w:rPr>
-        <w:t xml:space="preserve"> convert them </w:t>
-      </w:r>
-      <w:r>
-        <w:rPr>
-          <w:rStyle w:val="markedcontent"/>
-        </w:rPr>
-        <w:t xml:space="preserve">to actual values it was needed to follow the protocol described in the </w:t>
-      </w:r>
-      <w:r>
-        <w:rPr>
-          <w:rStyle w:val="markedcontent"/>
-        </w:rPr>
-        <w:t xml:space="preserve">datasheets. For each type of data (temperature, humidity, pressure) the manufacturer </w:t>
-      </w:r>
-      <w:r>
-        <w:rPr>
-          <w:rStyle w:val="markedcontent"/>
-        </w:rPr>
-        <w:t xml:space="preserve">provided so-called compensators – constant values which can be found on specific </w:t>
-      </w:r>
-      <w:r>
-        <w:rPr>
-          <w:rStyle w:val="markedcontent"/>
-        </w:rPr>
-        <w:t xml:space="preserve">register inside the sensor to </w:t>
-      </w:r>
-      <w:r>
-        <w:rPr>
-          <w:rStyle w:val="markedcontent"/>
-        </w:rPr>
-        <w:t xml:space="preserve">perform needed calculations. </w:t>
-      </w:r>
-      <w:r>
-        <w:rPr>
-          <w:rStyle w:val="markedcontent"/>
-        </w:rPr>
-        <w:t>The last</w:t>
-      </w:r>
-      <w:r>
-        <w:rPr>
-          <w:rStyle w:val="markedcontent"/>
-        </w:rPr>
         <w:t xml:space="preserve"> step to get </w:t>
       </w:r>
       <w:r>
@@ -1993,11 +2280,140 @@
         <w:rPr>
           <w:rStyle w:val="markedcontent"/>
         </w:rPr>
-        <w:t xml:space="preserve">, bit manipulation and compensators. </w:t>
-      </w:r>
-    </w:p>
-    <w:p>
-      <w:pPr>
+        <w:t>, bit manipulation and compensators</w:t>
+      </w:r>
+      <w:r>
+        <w:rPr>
+          <w:rStyle w:val="markedcontent"/>
+        </w:rPr>
+        <w:t>(</w:t>
+      </w:r>
+      <w:r>
+        <w:rPr>
+          <w:rStyle w:val="markedcontent"/>
+        </w:rPr>
+        <w:t>Bosch</w:t>
+      </w:r>
+      <w:r>
+        <w:rPr>
+          <w:rStyle w:val="markedcontent"/>
+          <w:rFonts w:cstheme="minorHAnsi"/>
+        </w:rPr>
+        <w:t>©</w:t>
+      </w:r>
+      <w:r>
+        <w:rPr>
+          <w:rStyle w:val="markedcontent"/>
+        </w:rPr>
+        <w:t xml:space="preserve"> </w:t>
+      </w:r>
+      <w:r>
+        <w:rPr>
+          <w:rStyle w:val="markedcontent"/>
+        </w:rPr>
+        <w:t xml:space="preserve"> </w:t>
+      </w:r>
+      <w:r>
+        <w:t>BME280</w:t>
+      </w:r>
+      <w:r>
+        <w:t xml:space="preserve"> - </w:t>
+      </w:r>
+      <w:r>
+        <w:t>Combined humidity and pressure sensor</w:t>
+      </w:r>
+      <w:r>
+        <w:t xml:space="preserve"> (</w:t>
+      </w:r>
+      <w:r>
+        <w:t>BST-BME280-DS001-18</w:t>
+      </w:r>
+      <w:r>
+        <w:t>, November 2020), p.</w:t>
+      </w:r>
+      <w:r>
+        <w:t>24-</w:t>
+      </w:r>
+      <w:r>
+        <w:t>25</w:t>
+      </w:r>
+      <w:r>
+        <w:rPr>
+          <w:rStyle w:val="markedcontent"/>
+        </w:rPr>
+        <w:t>).</w:t>
+      </w:r>
+    </w:p>
+    <w:p>
+      <w:pPr>
+        <w:jc w:val="center"/>
+        <w:rPr>
+          <w:rStyle w:val="markedcontent"/>
+        </w:rPr>
+      </w:pPr>
+      <w:r>
+        <w:rPr>
+          <w:rStyle w:val="markedcontent"/>
+        </w:rPr>
+        <w:drawing>
+          <wp:inline distT="0" distB="0" distL="0" distR="0" wp14:anchorId="17F8FC21" wp14:editId="25587F34">
+            <wp:extent cx="5943600" cy="2569210"/>
+            <wp:effectExtent l="0" t="0" r="0" b="2540"/>
+            <wp:docPr id="3" name="Picture 3" descr="A picture containing text, screenshot, line, number&#10;&#10;Description automatically generated"/>
+            <wp:cNvGraphicFramePr>
+              <a:graphicFrameLocks xmlns:a="http://schemas.openxmlformats.org/drawingml/2006/main" noChangeAspect="1"/>
+            </wp:cNvGraphicFramePr>
+            <a:graphic xmlns:a="http://schemas.openxmlformats.org/drawingml/2006/main">
+              <a:graphicData uri="http://schemas.openxmlformats.org/drawingml/2006/picture">
+                <pic:pic xmlns:pic="http://schemas.openxmlformats.org/drawingml/2006/picture">
+                  <pic:nvPicPr>
+                    <pic:cNvPr id="3" name="Picture 3" descr="A picture containing text, screenshot, line, number&#10;&#10;Description automatically generated"/>
+                    <pic:cNvPicPr/>
+                  </pic:nvPicPr>
+                  <pic:blipFill>
+                    <a:blip r:embed="rId7"/>
+                    <a:stretch>
+                      <a:fillRect/>
+                    </a:stretch>
+                  </pic:blipFill>
+                  <pic:spPr>
+                    <a:xfrm>
+                      <a:off x="0" y="0"/>
+                      <a:ext cx="5943600" cy="2569210"/>
+                    </a:xfrm>
+                    <a:prstGeom prst="rect">
+                      <a:avLst/>
+                    </a:prstGeom>
+                  </pic:spPr>
+                </pic:pic>
+              </a:graphicData>
+            </a:graphic>
+          </wp:inline>
+        </w:drawing>
+      </w:r>
+    </w:p>
+    <w:p>
+      <w:pPr>
+        <w:jc w:val="center"/>
+        <w:rPr>
+          <w:rStyle w:val="markedcontent"/>
+          <w:i/>
+          <w:iCs/>
+          <w:color w:val="AEAAAA" w:themeColor="background2" w:themeShade="BF"/>
+        </w:rPr>
+      </w:pPr>
+      <w:r>
+        <w:rPr>
+          <w:i/>
+          <w:iCs/>
+          <w:color w:val="AEAAAA" w:themeColor="background2" w:themeShade="BF"/>
+        </w:rPr>
+        <w:t>Figure 2</w:t>
+      </w:r>
+    </w:p>
+    <w:p>
+      <w:pPr>
+        <w:jc w:val="both"/>
         <w:rPr>
           <w:rFonts w:cstheme="minorHAnsi"/>
         </w:rPr>
@@ -2010,6 +2426,7 @@
           <w:ilvl w:val="1"/>
           <w:numId w:val="1"/>
         </w:numPr>
+        <w:jc w:val="both"/>
       </w:pPr>
       <w:bookmarkStart w:id="14" w:name="_Toc135506823"/>
       <w:r>
@@ -2018,6 +2435,9 @@
       <w:bookmarkEnd w:id="14"/>
     </w:p>
     <w:p>
+      <w:pPr>
+        <w:jc w:val="both"/>
+      </w:pPr>
       <w:r>
         <w:t>Assignment B featured using an Arduino as</w:t>
       </w:r>
@@ -2031,7 +2451,23 @@
         <w:t xml:space="preserve"> and events using provided materials</w:t>
       </w:r>
       <w:r>
-        <w:t>, especially OnReceive() and OnRequest events</w:t>
+        <w:t xml:space="preserve">, especially </w:t>
+      </w:r>
+      <w:proofErr w:type="spellStart"/>
+      <w:r>
+        <w:t>OnReceive</w:t>
+      </w:r>
+      <w:proofErr w:type="spellEnd"/>
+      <w:r>
+        <w:t xml:space="preserve">() and </w:t>
+      </w:r>
+      <w:proofErr w:type="spellStart"/>
+      <w:r>
+        <w:t>OnRequest</w:t>
+      </w:r>
+      <w:proofErr w:type="spellEnd"/>
+      <w:r>
+        <w:t xml:space="preserve"> events</w:t>
       </w:r>
       <w:r>
         <w:t>.</w:t>
@@ -2097,7 +2533,11 @@
         <w:t xml:space="preserve">, otherwise – 2. </w:t>
       </w:r>
       <w:r>
-        <w:t xml:space="preserve">However, slave does not perform the transmission right after receive event. </w:t>
+        <w:t xml:space="preserve">However, slave does not perform the transmission right </w:t>
+      </w:r>
+      <w:r>
+        <w:lastRenderedPageBreak/>
+        <w:t xml:space="preserve">after receive event. </w:t>
       </w:r>
       <w:r>
         <w:t xml:space="preserve">On the contrary, it waits (listens) for the request from master </w:t>
@@ -2115,9 +2555,9 @@
           <w:noProof/>
         </w:rPr>
         <w:drawing>
-          <wp:inline distT="0" distB="0" distL="0" distR="0" wp14:anchorId="60926776" wp14:editId="6B422DD9">
-            <wp:extent cx="4296850" cy="1884459"/>
-            <wp:effectExtent l="0" t="0" r="8890" b="1905"/>
+          <wp:inline distT="0" distB="0" distL="0" distR="0" wp14:anchorId="60926776" wp14:editId="503C2F1A">
+            <wp:extent cx="5729132" cy="2512612"/>
+            <wp:effectExtent l="0" t="0" r="5080" b="2540"/>
             <wp:docPr id="2" name="Picture 2" descr="Arduino Arduino I2c | Arduino"/>
             <wp:cNvGraphicFramePr>
               <a:graphicFrameLocks xmlns:a="http://schemas.openxmlformats.org/drawingml/2006/main" noChangeAspect="1"/>
@@ -2132,7 +2572,7 @@
                     </pic:cNvPicPr>
                   </pic:nvPicPr>
                   <pic:blipFill>
-                    <a:blip r:embed="rId6">
+                    <a:blip r:embed="rId8">
                       <a:extLst>
                         <a:ext uri="{28A0092B-C50C-407E-A947-70E740481C1C}">
                           <a14:useLocalDpi xmlns:a14="http://schemas.microsoft.com/office/drawing/2010/main" val="0"/>
@@ -2147,7 +2587,7 @@
                   <pic:spPr bwMode="auto">
                     <a:xfrm>
                       <a:off x="0" y="0"/>
-                      <a:ext cx="4323381" cy="1896095"/>
+                      <a:ext cx="5786180" cy="2537631"/>
                     </a:xfrm>
                     <a:prstGeom prst="rect">
                       <a:avLst/>
@@ -2179,10 +2619,22 @@
           <w:iCs/>
           <w:color w:val="AEAAAA" w:themeColor="background2" w:themeShade="BF"/>
         </w:rPr>
-        <w:t>Figure 2</w:t>
-      </w:r>
-    </w:p>
-    <w:p/>
+        <w:t xml:space="preserve">Figure </w:t>
+      </w:r>
+      <w:r>
+        <w:rPr>
+          <w:i/>
+          <w:iCs/>
+          <w:color w:val="AEAAAA" w:themeColor="background2" w:themeShade="BF"/>
+        </w:rPr>
+        <w:t>3</w:t>
+      </w:r>
+    </w:p>
+    <w:p>
+      <w:pPr>
+        <w:jc w:val="both"/>
+      </w:pPr>
+    </w:p>
     <w:p>
       <w:pPr>
         <w:pStyle w:val="Heading2"/>
@@ -2190,10 +2642,10 @@
           <w:ilvl w:val="1"/>
           <w:numId w:val="1"/>
         </w:numPr>
+        <w:jc w:val="both"/>
       </w:pPr>
       <w:bookmarkStart w:id="15" w:name="_Toc135506824"/>
       <w:r>
-        <w:lastRenderedPageBreak/>
         <w:t xml:space="preserve">Assignment </w:t>
       </w:r>
       <w:r>
@@ -2202,6 +2654,9 @@
       <w:bookmarkEnd w:id="15"/>
     </w:p>
     <w:p>
+      <w:pPr>
+        <w:jc w:val="both"/>
+      </w:pPr>
       <w:r>
         <w:t xml:space="preserve">Assignment C </w:t>
       </w:r>
@@ -2227,16 +2682,46 @@
         <w:t>in</w:t>
       </w:r>
       <w:r>
-        <w:t xml:space="preserve"> Figure 2. The slave Arduino connected to the bus with 0x50 address. Its main responsibility was to handle made up registers which are either Read – Write or Read-Only. These registers are changed depending either on values received on OnReceive() method which changes the values on Read-Write registers or </w:t>
+        <w:t xml:space="preserve"> Figure </w:t>
+      </w:r>
+      <w:r>
+        <w:t>3</w:t>
+      </w:r>
+      <w:r>
+        <w:t xml:space="preserve">. The slave Arduino connected to the bus with 0x50 address. Its main responsibility was to handle made up registers which are either Read – Write or Read-Only. These registers are changed depending either on values received on </w:t>
+      </w:r>
+      <w:proofErr w:type="spellStart"/>
+      <w:r>
+        <w:t>OnReceive</w:t>
+      </w:r>
+      <w:proofErr w:type="spellEnd"/>
+      <w:r>
+        <w:t xml:space="preserve">() method which changes the values on Read-Write registers or </w:t>
       </w:r>
       <w:r>
         <w:t>sends</w:t>
       </w:r>
       <w:r>
-        <w:t xml:space="preserve"> data on request from master. In general, the whole idea is that Read-Write registers represent two variables, which can be set or change from master, and two Read-Only registers, which calculate minimum and maximum value out of provided variables. After that master receives which value was maximum or minimum on request event.</w:t>
-      </w:r>
-    </w:p>
-    <w:p/>
+        <w:t xml:space="preserve"> data on request from master. In general, the whole idea is that Read-Write registers represent two variables, which can be set or change</w:t>
+      </w:r>
+      <w:r>
+        <w:t>d</w:t>
+      </w:r>
+      <w:r>
+        <w:t xml:space="preserve"> from master, and two Read-Only registers, which calculate minimum and maximum value out of provided variables. After that</w:t>
+      </w:r>
+      <w:r>
+        <w:t>,</w:t>
+      </w:r>
+      <w:r>
+        <w:t xml:space="preserve"> master receives which value was maximum or minimum on request event.</w:t>
+      </w:r>
+    </w:p>
+    <w:p>
+      <w:pPr>
+        <w:jc w:val="both"/>
+      </w:pPr>
+    </w:p>
     <w:p>
       <w:pPr>
         <w:pStyle w:val="Heading2"/>
@@ -2244,6 +2729,7 @@
           <w:ilvl w:val="1"/>
           <w:numId w:val="1"/>
         </w:numPr>
+        <w:jc w:val="both"/>
       </w:pPr>
       <w:bookmarkStart w:id="16" w:name="_Toc135506825"/>
       <w:r>
@@ -2252,6 +2738,9 @@
       <w:bookmarkEnd w:id="16"/>
     </w:p>
     <w:p>
+      <w:pPr>
+        <w:jc w:val="both"/>
+      </w:pPr>
       <w:r>
         <w:t>The last</w:t>
       </w:r>
@@ -2268,7 +2757,19 @@
         <w:t xml:space="preserve"> This assignm</w:t>
       </w:r>
       <w:r>
-        <w:t xml:space="preserve">ent the usage concept of the driver created for BME 280 as the only thing done was </w:t>
+        <w:t>ent</w:t>
+      </w:r>
+      <w:r>
+        <w:t xml:space="preserve"> aimed at proofing the concept of</w:t>
+      </w:r>
+      <w:r>
+        <w:t xml:space="preserve"> us</w:t>
+      </w:r>
+      <w:r>
+        <w:t>age</w:t>
+      </w:r>
+      <w:r>
+        <w:t xml:space="preserve"> of the driver created for BME 280 as the only thing done was </w:t>
       </w:r>
       <w:r>
         <w:t xml:space="preserve">including header and implementation file to the new project. </w:t>
@@ -2280,10 +2781,26 @@
         <w:t>in</w:t>
       </w:r>
       <w:r>
-        <w:t xml:space="preserve"> figure 3.</w:t>
-      </w:r>
-    </w:p>
-    <w:p/>
+        <w:t xml:space="preserve"> </w:t>
+      </w:r>
+      <w:r>
+        <w:t>F</w:t>
+      </w:r>
+      <w:r>
+        <w:t xml:space="preserve">igure </w:t>
+      </w:r>
+      <w:r>
+        <w:t>4</w:t>
+      </w:r>
+      <w:r>
+        <w:t>.</w:t>
+      </w:r>
+    </w:p>
+    <w:p>
+      <w:pPr>
+        <w:jc w:val="both"/>
+      </w:pPr>
+    </w:p>
     <w:p>
       <w:pPr>
         <w:jc w:val="center"/>
@@ -2292,10 +2809,11 @@
         <w:rPr>
           <w:noProof/>
         </w:rPr>
+        <w:lastRenderedPageBreak/>
         <w:drawing>
-          <wp:inline distT="0" distB="0" distL="0" distR="0" wp14:anchorId="01710DD2" wp14:editId="1BE8A567">
-            <wp:extent cx="4572000" cy="3409950"/>
-            <wp:effectExtent l="0" t="0" r="0" b="0"/>
+          <wp:inline distT="0" distB="0" distL="0" distR="0" wp14:anchorId="01710DD2" wp14:editId="12E0751B">
+            <wp:extent cx="4397071" cy="3279483"/>
+            <wp:effectExtent l="0" t="0" r="3810" b="0"/>
             <wp:docPr id="1845144850" name="Picture 1845144850"/>
             <wp:cNvGraphicFramePr>
               <a:graphicFrameLocks xmlns:a="http://schemas.openxmlformats.org/drawingml/2006/main" noChangeAspect="1"/>
@@ -2308,7 +2826,7 @@
                     <pic:cNvPicPr/>
                   </pic:nvPicPr>
                   <pic:blipFill>
-                    <a:blip r:embed="rId7">
+                    <a:blip r:embed="rId9">
                       <a:extLst>
                         <a:ext uri="{28A0092B-C50C-407E-A947-70E740481C1C}">
                           <a14:useLocalDpi xmlns:a14="http://schemas.microsoft.com/office/drawing/2010/main" val="0"/>
@@ -2322,7 +2840,7 @@
                   <pic:spPr>
                     <a:xfrm>
                       <a:off x="0" y="0"/>
-                      <a:ext cx="4572000" cy="3409950"/>
+                      <a:ext cx="4410811" cy="3289731"/>
                     </a:xfrm>
                     <a:prstGeom prst="rect">
                       <a:avLst/>
@@ -2358,11 +2876,18 @@
           <w:iCs/>
           <w:color w:val="AEAAAA" w:themeColor="background2" w:themeShade="BF"/>
         </w:rPr>
-        <w:t>3</w:t>
-      </w:r>
-    </w:p>
-    <w:p/>
-    <w:p>
+        <w:t>4</w:t>
+      </w:r>
+    </w:p>
+    <w:p>
+      <w:pPr>
+        <w:jc w:val="both"/>
+      </w:pPr>
+    </w:p>
+    <w:p>
+      <w:pPr>
+        <w:jc w:val="both"/>
+      </w:pPr>
       <w:r>
         <w:t xml:space="preserve">As soon as the addresses of the devices are predefined and different it is possible to use functionality of two libraries at once: get the </w:t>
       </w:r>
@@ -2376,6 +2901,7 @@
     <w:p>
       <w:pPr>
         <w:pStyle w:val="Heading1"/>
+        <w:jc w:val="both"/>
         <w:rPr>
           <w:b/>
           <w:bCs/>
@@ -2388,150 +2914,34 @@
           <w:b/>
           <w:bCs/>
         </w:rPr>
-        <w:lastRenderedPageBreak/>
         <w:t>3. Conclusion</w:t>
       </w:r>
       <w:bookmarkEnd w:id="17"/>
     </w:p>
     <w:p>
-      <w:r>
-        <w:t xml:space="preserve">This assignment's main aim was to continue exploiting device registers on a more advanced level and establishing I2C connections between </w:t>
-      </w:r>
-      <w:r>
-        <w:t>two</w:t>
-      </w:r>
-      <w:r>
-        <w:t xml:space="preserve"> or more devices.</w:t>
-      </w:r>
-      <w:r>
-        <w:t xml:space="preserve"> </w:t>
-      </w:r>
-      <w:r>
-        <w:t>The first</w:t>
-      </w:r>
-      <w:r>
-        <w:t xml:space="preserve"> </w:t>
-      </w:r>
-      <w:r>
-        <w:t>assignment</w:t>
-      </w:r>
-      <w:r>
-        <w:t xml:space="preserve"> included working with datasheets, </w:t>
-      </w:r>
-      <w:bookmarkStart w:id="18" w:name="_Int_rVLU8K7O"/>
-      <w:r>
-        <w:t>detecting</w:t>
-      </w:r>
-      <w:bookmarkEnd w:id="18"/>
-      <w:r>
-        <w:t xml:space="preserve"> and extracting vital information</w:t>
-      </w:r>
-      <w:r>
-        <w:t xml:space="preserve"> from it and applying it to the software development process to </w:t>
-      </w:r>
-      <w:r>
-        <w:t>use the device in the intended way.</w:t>
-      </w:r>
-      <w:r>
-        <w:t xml:space="preserve"> Furthermore, </w:t>
-      </w:r>
-      <w:r>
-        <w:t>access</w:t>
-      </w:r>
-      <w:r>
-        <w:t xml:space="preserve"> to the sensor is established by I2C bus.</w:t>
-      </w:r>
-      <w:r>
-        <w:t xml:space="preserve"> </w:t>
-      </w:r>
-      <w:r>
-        <w:t>The work with datasheets helped to extract needed data from the sensor, sort it by measurements topic a</w:t>
-      </w:r>
-      <w:r>
-        <w:t>nd calculating the actual values, which are then shown to the user.</w:t>
-      </w:r>
-      <w:r>
-        <w:t xml:space="preserve"> </w:t>
-      </w:r>
-      <w:r>
-        <w:t xml:space="preserve">Communication was developed using </w:t>
-      </w:r>
-      <w:r>
-        <w:rPr>
-          <w:i/>
-          <w:iCs/>
-        </w:rPr>
+      <w:pPr>
+        <w:jc w:val="both"/>
+      </w:pPr>
+      <w:r>
+        <w:t xml:space="preserve">The primary objective of this assignment was to further explore the utilization of device registers at an advanced level and establish I2C connections between multiple devices. The initial assignment involved working with datasheets, extracting essential information, and integrating it into the software development process to ensure proper device functionality. Additionally, the I2C bus was employed to establish communication with the sensor. The analysis of datasheets facilitated the extraction and organization of relevant sensor data, enabling the calculation of actual values displayed to the user. The </w:t>
+      </w:r>
+      <w:proofErr w:type="spellStart"/>
+      <w:r>
         <w:t>Wire.h</w:t>
       </w:r>
-      <w:r>
-        <w:t xml:space="preserve"> which allows communication with all connected devices by their addresses. </w:t>
-      </w:r>
-      <w:r>
-        <w:t>The next three assignments featured</w:t>
-      </w:r>
-      <w:r>
-        <w:t xml:space="preserve"> </w:t>
-      </w:r>
-      <w:r>
-        <w:t xml:space="preserve">more research on </w:t>
-      </w:r>
-      <w:r>
-        <w:rPr>
-          <w:i/>
-          <w:iCs/>
-        </w:rPr>
-        <w:t xml:space="preserve">Wire.h </w:t>
-      </w:r>
-      <w:r>
-        <w:t>library</w:t>
-      </w:r>
-      <w:r>
-        <w:rPr>
-          <w:i/>
-          <w:iCs/>
-        </w:rPr>
-        <w:t xml:space="preserve"> </w:t>
-      </w:r>
-      <w:r>
-        <w:t>and I2C communication in general, learning</w:t>
-      </w:r>
-      <w:r>
-        <w:t xml:space="preserve"> other techniques and applying them in connection between two Arduinos.</w:t>
-      </w:r>
-      <w:r>
-        <w:t xml:space="preserve"> Overall, these assignments required implementing the </w:t>
-      </w:r>
-      <w:r>
-        <w:t xml:space="preserve">event techniques for I2C bus when slave devices act only when they receive information from master </w:t>
-      </w:r>
-      <w:r>
-        <w:t xml:space="preserve">or receive the request for information from master. </w:t>
-      </w:r>
-      <w:r>
-        <w:t xml:space="preserve">Last assignment had the </w:t>
-      </w:r>
-      <w:r>
-        <w:t xml:space="preserve">concluding role of combining all the concepts and knowledge acquired throughout implementation. </w:t>
-      </w:r>
-      <w:r>
-        <w:t xml:space="preserve">BME280 sensor (representing Assignment 3) and slave Arduino (representing Assignment B &amp; C) were connected </w:t>
-      </w:r>
-      <w:r>
-        <w:t>to one I2C bus and communicated with master as</w:t>
-      </w:r>
-      <w:r>
-        <w:t xml:space="preserve"> intended by their set behavior.</w:t>
-      </w:r>
-    </w:p>
-    <w:p>
-      <w:pPr>
-        <w:jc w:val="both"/>
-      </w:pPr>
-      <w:r>
-        <w:br/>
-      </w:r>
-    </w:p>
-    <w:p/>
+      <w:proofErr w:type="spellEnd"/>
+      <w:r>
+        <w:t xml:space="preserve"> library was utilized to establish communication with connected devices via their respective addresses. Subsequent assignments focused on enhancing knowledge of the </w:t>
+      </w:r>
+      <w:proofErr w:type="spellStart"/>
+      <w:r>
+        <w:t>Wire.h</w:t>
+      </w:r>
+      <w:proofErr w:type="spellEnd"/>
+      <w:r>
+        <w:t xml:space="preserve"> library and I2C communication techniques, culminating in the establishment of a connection between two Arduino boards. These assignments involved implementing event-driven techniques for the I2C bus, where slave devices only respond upon receiving information or requests from the master. The final assignment played a conclusive role by integrating all the acquired concepts and knowledge. The BME280 sensor (representing Assignment 3) and the slave Arduino (representing Assignments B &amp; C) were successfully connected to a single I2C bus, demonstrating their intended behavior and communication with the master device.</w:t>
+      </w:r>
+    </w:p>
     <w:sectPr>
       <w:pgSz w:w="12240" w:h="15840"/>
       <w:pgMar w:top="1440" w:right="1440" w:bottom="1440" w:left="1440" w:header="720" w:footer="720" w:gutter="0"/>
@@ -2572,7 +2982,7 @@
     <int2:bookmark int2:bookmarkName="_Int_8MLhBQ2d" int2:invalidationBookmarkName="" int2:hashCode="qF34Jw3MN0+QBJ" int2:id="XyPEmLuZ">
       <int2:state int2:value="Rejected" int2:type="AugLoop_Text_Critique"/>
     </int2:bookmark>
-    <int2:bookmark int2:bookmarkName="_Int_rVLU8K7O" int2:invalidationBookmarkName="" int2:hashCode="A7TMEXu1olED2A" int2:id="Yw1YDcnu">
+    <int2:bookmark int2:bookmarkName="_Int_MndzMRah" int2:invalidationBookmarkName="" int2:hashCode="ZK66JRi4XFZzrQ" int2:id="rnQqxboe">
       <int2:state int2:value="Rejected" int2:type="AugLoop_Text_Critique"/>
     </int2:bookmark>
     <int2:bookmark int2:bookmarkName="_Int_dd93e5VG" int2:invalidationBookmarkName="" int2:hashCode="h3jdhXtOZEil0R" int2:id="aadJI5jY">
@@ -2582,9 +2992,6 @@
       <int2:state int2:value="Rejected" int2:type="AugLoop_Text_Critique"/>
     </int2:bookmark>
     <int2:bookmark int2:bookmarkName="_Int_DTkpwpUO" int2:invalidationBookmarkName="" int2:hashCode="GyimzJU1Za3HIw" int2:id="rMO28EVn">
-      <int2:state int2:value="Rejected" int2:type="AugLoop_Text_Critique"/>
-    </int2:bookmark>
-    <int2:bookmark int2:bookmarkName="_Int_MndzMRah" int2:invalidationBookmarkName="" int2:hashCode="ZK66JRi4XFZzrQ" int2:id="rnQqxboe">
       <int2:state int2:value="Rejected" int2:type="AugLoop_Text_Critique"/>
     </int2:bookmark>
   </int2:observations>
@@ -3167,7 +3574,6 @@
   <w:style w:type="character" w:default="1" w:styleId="DefaultParagraphFont">
     <w:name w:val="Default Paragraph Font"/>
     <w:uiPriority w:val="1"/>
-    <w:semiHidden/>
     <w:unhideWhenUsed/>
   </w:style>
   <w:style w:type="table" w:default="1" w:styleId="TableNormal">

</xml_diff>

<commit_message>
setup in documentation added
</commit_message>
<xml_diff>
--- a/documentation/Practicum4.docx
+++ b/documentation/Practicum4.docx
@@ -188,8 +188,19 @@
           <w:sz w:val="21"/>
           <w:szCs w:val="21"/>
         </w:rPr>
-        <w:t>Serhiy Medvedyev &amp; Peter Szilagyi</w:t>
-      </w:r>
+        <w:t xml:space="preserve">Serhiy Medvedyev &amp; Peter </w:t>
+      </w:r>
+      <w:proofErr w:type="spellStart"/>
+      <w:r>
+        <w:rPr>
+          <w:rFonts w:ascii="Helvetica Neue" w:eastAsia="Helvetica Neue" w:hAnsi="Helvetica Neue" w:cs="Helvetica Neue"/>
+          <w:color w:val="000000" w:themeColor="text1"/>
+          <w:sz w:val="21"/>
+          <w:szCs w:val="21"/>
+        </w:rPr>
+        <w:t>Szilagyi</w:t>
+      </w:r>
+      <w:proofErr w:type="spellEnd"/>
     </w:p>
     <w:p>
       <w:pPr>
@@ -219,7 +230,7 @@
           <w:bCs/>
         </w:rPr>
       </w:pPr>
-      <w:bookmarkStart w:id="1" w:name="_Toc135747341"/>
+      <w:bookmarkStart w:id="1" w:name="_Toc135775499"/>
       <w:r>
         <w:rPr>
           <w:rFonts w:eastAsia="Helvetica Neue"/>
@@ -232,8 +243,17 @@
       <w:bookmarkEnd w:id="1"/>
     </w:p>
     <w:p>
-      <w:r>
-        <w:t>This assignment focuses on the utilization of I2C communication to control both a BME280 sensor and a secondary Arduino board by accessing and modifying their respective registers based on specific requirements. A significant aspect of the assignment involved developing a dedicated library for the BME280 sensor. This process entailed thorough research of datasheets, filtering and extracting the necessary data, and performing crucial calculations to obtain easily understandable values. The final phase of the assignment involved merging the first and third parts, ensuring the code and communication functioned seamlessly in tandem. This integrated approach served to validate the code's robustness and effectiveness in facilitating efficient communication between devices.</w:t>
+      <w:pPr>
+        <w:jc w:val="both"/>
+      </w:pPr>
+      <w:r>
+        <w:t xml:space="preserve">This assignment focuses on the utilization of I2C communication to control both a BME280 sensor and a secondary Arduino board by accessing and modifying their respective registers based on specific requirements. A significant aspect of the assignment involved developing a dedicated library for the BME280 sensor. This process entailed thorough research of datasheets, filtering and extracting the necessary data, and performing crucial calculations to obtain easily understandable values. The final phase of the assignment involved merging the first and third parts, ensuring the code and communication functioned </w:t>
+      </w:r>
+      <w:r>
+        <w:t>together and errorless</w:t>
+      </w:r>
+      <w:r>
+        <w:t>. This integrated approach served to validate the code's robustness and effectiveness in facilitating efficient communication between devices.</w:t>
       </w:r>
     </w:p>
     <w:sdt>
@@ -261,10 +281,7 @@
         <w:p>
           <w:pPr>
             <w:pStyle w:val="TOCHeading"/>
-            <w:numPr>
-              <w:ilvl w:val="0"/>
-              <w:numId w:val="6"/>
-            </w:numPr>
+            <w:ind w:left="360"/>
           </w:pPr>
           <w:r>
             <w:t>Contents</w:t>
@@ -291,24 +308,7 @@
           <w:r>
             <w:fldChar w:fldCharType="separate"/>
           </w:r>
-          <w:hyperlink w:anchor="_Toc135747341" w:history="1">
-            <w:r>
-              <w:rPr>
-                <w:rStyle w:val="Hyperlink"/>
-                <w:b/>
-                <w:bCs/>
-                <w:noProof/>
-              </w:rPr>
-              <w:t>1.</w:t>
-            </w:r>
-            <w:r>
-              <w:rPr>
-                <w:rFonts w:eastAsiaTheme="minorEastAsia"/>
-                <w:noProof/>
-                <w:lang w:val="en-GB" w:eastAsia="en-GB"/>
-              </w:rPr>
-              <w:tab/>
-            </w:r>
+          <w:hyperlink w:anchor="_Toc135775499" w:history="1">
             <w:r>
               <w:rPr>
                 <w:rStyle w:val="Hyperlink"/>
@@ -317,6 +317,24 @@
                 <w:bCs/>
                 <w:noProof/>
               </w:rPr>
+              <w:t>1.</w:t>
+            </w:r>
+            <w:r>
+              <w:rPr>
+                <w:rFonts w:eastAsiaTheme="minorEastAsia"/>
+                <w:noProof/>
+                <w:lang w:val="en-GB" w:eastAsia="en-GB"/>
+              </w:rPr>
+              <w:tab/>
+            </w:r>
+            <w:r>
+              <w:rPr>
+                <w:rStyle w:val="Hyperlink"/>
+                <w:rFonts w:eastAsia="Helvetica Neue"/>
+                <w:b/>
+                <w:bCs/>
+                <w:noProof/>
+              </w:rPr>
               <w:t>Abstract</w:t>
             </w:r>
             <w:r>
@@ -338,7 +356,7 @@
                 <w:noProof/>
                 <w:webHidden/>
               </w:rPr>
-              <w:instrText xml:space="preserve"> PAGEREF _Toc135747341 \h </w:instrText>
+              <w:instrText xml:space="preserve"> PAGEREF _Toc135775499 \h </w:instrText>
             </w:r>
             <w:r>
               <w:rPr>
@@ -381,7 +399,7 @@
               <w:lang w:val="en-GB" w:eastAsia="en-GB"/>
             </w:rPr>
           </w:pPr>
-          <w:hyperlink w:anchor="_Toc135747342" w:history="1">
+          <w:hyperlink w:anchor="_Toc135775500" w:history="1">
             <w:r>
               <w:rPr>
                 <w:rStyle w:val="Hyperlink"/>
@@ -429,7 +447,7 @@
                 <w:noProof/>
                 <w:webHidden/>
               </w:rPr>
-              <w:instrText xml:space="preserve"> PAGEREF _Toc135747342 \h </w:instrText>
+              <w:instrText xml:space="preserve"> PAGEREF _Toc135775500 \h </w:instrText>
             </w:r>
             <w:r>
               <w:rPr>
@@ -472,7 +490,7 @@
               <w:lang w:val="en-GB" w:eastAsia="en-GB"/>
             </w:rPr>
           </w:pPr>
-          <w:hyperlink w:anchor="_Toc135747343" w:history="1">
+          <w:hyperlink w:anchor="_Toc135775501" w:history="1">
             <w:r>
               <w:rPr>
                 <w:rStyle w:val="Hyperlink"/>
@@ -518,7 +536,7 @@
                 <w:noProof/>
                 <w:webHidden/>
               </w:rPr>
-              <w:instrText xml:space="preserve"> PAGEREF _Toc135747343 \h </w:instrText>
+              <w:instrText xml:space="preserve"> PAGEREF _Toc135775501 \h </w:instrText>
             </w:r>
             <w:r>
               <w:rPr>
@@ -558,7 +576,7 @@
               <w:lang w:val="en-GB" w:eastAsia="en-GB"/>
             </w:rPr>
           </w:pPr>
-          <w:hyperlink w:anchor="_Toc135747344" w:history="1">
+          <w:hyperlink w:anchor="_Toc135775502" w:history="1">
             <w:r>
               <w:rPr>
                 <w:rStyle w:val="Hyperlink"/>
@@ -579,7 +597,7 @@
                 <w:rStyle w:val="Hyperlink"/>
                 <w:noProof/>
               </w:rPr>
-              <w:t>Assignment A</w:t>
+              <w:t>Setup</w:t>
             </w:r>
             <w:r>
               <w:rPr>
@@ -600,7 +618,7 @@
                 <w:noProof/>
                 <w:webHidden/>
               </w:rPr>
-              <w:instrText xml:space="preserve"> PAGEREF _Toc135747344 \h </w:instrText>
+              <w:instrText xml:space="preserve"> PAGEREF _Toc135775502 \h </w:instrText>
             </w:r>
             <w:r>
               <w:rPr>
@@ -640,7 +658,7 @@
               <w:lang w:val="en-GB" w:eastAsia="en-GB"/>
             </w:rPr>
           </w:pPr>
-          <w:hyperlink w:anchor="_Toc135747345" w:history="1">
+          <w:hyperlink w:anchor="_Toc135775503" w:history="1">
             <w:r>
               <w:rPr>
                 <w:rStyle w:val="Hyperlink"/>
@@ -661,7 +679,7 @@
                 <w:rStyle w:val="Hyperlink"/>
                 <w:noProof/>
               </w:rPr>
-              <w:t>Assignment B</w:t>
+              <w:t>Assignment A</w:t>
             </w:r>
             <w:r>
               <w:rPr>
@@ -682,7 +700,7 @@
                 <w:noProof/>
                 <w:webHidden/>
               </w:rPr>
-              <w:instrText xml:space="preserve"> PAGEREF _Toc135747345 \h </w:instrText>
+              <w:instrText xml:space="preserve"> PAGEREF _Toc135775503 \h </w:instrText>
             </w:r>
             <w:r>
               <w:rPr>
@@ -702,7 +720,7 @@
                 <w:noProof/>
                 <w:webHidden/>
               </w:rPr>
-              <w:t>4</w:t>
+              <w:t>3</w:t>
             </w:r>
             <w:r>
               <w:rPr>
@@ -722,7 +740,7 @@
               <w:lang w:val="en-GB" w:eastAsia="en-GB"/>
             </w:rPr>
           </w:pPr>
-          <w:hyperlink w:anchor="_Toc135747346" w:history="1">
+          <w:hyperlink w:anchor="_Toc135775504" w:history="1">
             <w:r>
               <w:rPr>
                 <w:rStyle w:val="Hyperlink"/>
@@ -743,7 +761,7 @@
                 <w:rStyle w:val="Hyperlink"/>
                 <w:noProof/>
               </w:rPr>
-              <w:t>Assignment C</w:t>
+              <w:t>Assignment B</w:t>
             </w:r>
             <w:r>
               <w:rPr>
@@ -764,7 +782,7 @@
                 <w:noProof/>
                 <w:webHidden/>
               </w:rPr>
-              <w:instrText xml:space="preserve"> PAGEREF _Toc135747346 \h </w:instrText>
+              <w:instrText xml:space="preserve"> PAGEREF _Toc135775504 \h </w:instrText>
             </w:r>
             <w:r>
               <w:rPr>
@@ -804,7 +822,7 @@
               <w:lang w:val="en-GB" w:eastAsia="en-GB"/>
             </w:rPr>
           </w:pPr>
-          <w:hyperlink w:anchor="_Toc135747347" w:history="1">
+          <w:hyperlink w:anchor="_Toc135775505" w:history="1">
             <w:r>
               <w:rPr>
                 <w:rStyle w:val="Hyperlink"/>
@@ -825,6 +843,88 @@
                 <w:rStyle w:val="Hyperlink"/>
                 <w:noProof/>
               </w:rPr>
+              <w:t>Assignment C</w:t>
+            </w:r>
+            <w:r>
+              <w:rPr>
+                <w:noProof/>
+                <w:webHidden/>
+              </w:rPr>
+              <w:tab/>
+            </w:r>
+            <w:r>
+              <w:rPr>
+                <w:noProof/>
+                <w:webHidden/>
+              </w:rPr>
+              <w:fldChar w:fldCharType="begin"/>
+            </w:r>
+            <w:r>
+              <w:rPr>
+                <w:noProof/>
+                <w:webHidden/>
+              </w:rPr>
+              <w:instrText xml:space="preserve"> PAGEREF _Toc135775505 \h </w:instrText>
+            </w:r>
+            <w:r>
+              <w:rPr>
+                <w:noProof/>
+                <w:webHidden/>
+              </w:rPr>
+            </w:r>
+            <w:r>
+              <w:rPr>
+                <w:noProof/>
+                <w:webHidden/>
+              </w:rPr>
+              <w:fldChar w:fldCharType="separate"/>
+            </w:r>
+            <w:r>
+              <w:rPr>
+                <w:noProof/>
+                <w:webHidden/>
+              </w:rPr>
+              <w:t>6</w:t>
+            </w:r>
+            <w:r>
+              <w:rPr>
+                <w:noProof/>
+                <w:webHidden/>
+              </w:rPr>
+              <w:fldChar w:fldCharType="end"/>
+            </w:r>
+          </w:hyperlink>
+        </w:p>
+        <w:p>
+          <w:pPr>
+            <w:pStyle w:val="TOC2"/>
+            <w:rPr>
+              <w:rFonts w:eastAsiaTheme="minorEastAsia"/>
+              <w:noProof/>
+              <w:lang w:val="en-GB" w:eastAsia="en-GB"/>
+            </w:rPr>
+          </w:pPr>
+          <w:hyperlink w:anchor="_Toc135775506" w:history="1">
+            <w:r>
+              <w:rPr>
+                <w:rStyle w:val="Hyperlink"/>
+                <w:noProof/>
+              </w:rPr>
+              <w:t>e.</w:t>
+            </w:r>
+            <w:r>
+              <w:rPr>
+                <w:rFonts w:eastAsiaTheme="minorEastAsia"/>
+                <w:noProof/>
+                <w:lang w:val="en-GB" w:eastAsia="en-GB"/>
+              </w:rPr>
+              <w:tab/>
+            </w:r>
+            <w:r>
+              <w:rPr>
+                <w:rStyle w:val="Hyperlink"/>
+                <w:noProof/>
+              </w:rPr>
               <w:t>Assignment D</w:t>
             </w:r>
             <w:r>
@@ -846,7 +946,7 @@
                 <w:noProof/>
                 <w:webHidden/>
               </w:rPr>
-              <w:instrText xml:space="preserve"> PAGEREF _Toc135747347 \h </w:instrText>
+              <w:instrText xml:space="preserve"> PAGEREF _Toc135775506 \h </w:instrText>
             </w:r>
             <w:r>
               <w:rPr>
@@ -866,7 +966,7 @@
                 <w:noProof/>
                 <w:webHidden/>
               </w:rPr>
-              <w:t>5</w:t>
+              <w:t>7</w:t>
             </w:r>
             <w:r>
               <w:rPr>
@@ -886,7 +986,7 @@
               <w:lang w:val="en-GB" w:eastAsia="en-GB"/>
             </w:rPr>
           </w:pPr>
-          <w:hyperlink w:anchor="_Toc135747348" w:history="1">
+          <w:hyperlink w:anchor="_Toc135775507" w:history="1">
             <w:r>
               <w:rPr>
                 <w:rStyle w:val="Hyperlink"/>
@@ -916,7 +1016,7 @@
                 <w:noProof/>
                 <w:webHidden/>
               </w:rPr>
-              <w:instrText xml:space="preserve"> PAGEREF _Toc135747348 \h </w:instrText>
+              <w:instrText xml:space="preserve"> PAGEREF _Toc135775507 \h </w:instrText>
             </w:r>
             <w:r>
               <w:rPr>
@@ -936,7 +1036,7 @@
                 <w:noProof/>
                 <w:webHidden/>
               </w:rPr>
-              <w:t>6</w:t>
+              <w:t>8</w:t>
             </w:r>
             <w:r>
               <w:rPr>
@@ -956,7 +1056,7 @@
               <w:lang w:val="en-GB" w:eastAsia="en-GB"/>
             </w:rPr>
           </w:pPr>
-          <w:hyperlink w:anchor="_Toc135747349" w:history="1">
+          <w:hyperlink w:anchor="_Toc135775508" w:history="1">
             <w:r>
               <w:rPr>
                 <w:rStyle w:val="Hyperlink"/>
@@ -985,7 +1085,7 @@
                 <w:noProof/>
                 <w:webHidden/>
               </w:rPr>
-              <w:instrText xml:space="preserve"> PAGEREF _Toc135747349 \h </w:instrText>
+              <w:instrText xml:space="preserve"> PAGEREF _Toc135775508 \h </w:instrText>
             </w:r>
             <w:r>
               <w:rPr>
@@ -1005,7 +1105,7 @@
                 <w:noProof/>
                 <w:webHidden/>
               </w:rPr>
-              <w:t>7</w:t>
+              <w:t>10</w:t>
             </w:r>
             <w:r>
               <w:rPr>
@@ -1079,7 +1179,7 @@
           <w:bCs/>
         </w:rPr>
       </w:pPr>
-      <w:bookmarkStart w:id="2" w:name="_Toc135747342"/>
+      <w:bookmarkStart w:id="2" w:name="_Toc135775500"/>
       <w:r>
         <w:rPr>
           <w:rFonts w:eastAsia="Helvetica Neue"/>
@@ -1123,10 +1223,12 @@
         <w:t xml:space="preserve">sensor to get temperature, </w:t>
       </w:r>
       <w:bookmarkStart w:id="3" w:name="_Int_8MLhBQ2d"/>
+      <w:proofErr w:type="gramStart"/>
       <w:r>
         <w:t>humidity</w:t>
       </w:r>
       <w:bookmarkEnd w:id="3"/>
+      <w:proofErr w:type="gramEnd"/>
       <w:r>
         <w:t xml:space="preserve"> and pressure</w:t>
       </w:r>
@@ -1140,7 +1242,23 @@
         <w:t xml:space="preserve">Assignment B </w:t>
       </w:r>
       <w:r>
-        <w:t xml:space="preserve">included researching OnReceive() and OnRequest() asynchronous events in I2C communication and their application in master &lt;-&gt; slave Arduino communications. Third assignment </w:t>
+        <w:t xml:space="preserve">included researching </w:t>
+      </w:r>
+      <w:proofErr w:type="spellStart"/>
+      <w:r>
+        <w:t>OnReceive</w:t>
+      </w:r>
+      <w:proofErr w:type="spellEnd"/>
+      <w:r>
+        <w:t xml:space="preserve">() and </w:t>
+      </w:r>
+      <w:proofErr w:type="spellStart"/>
+      <w:r>
+        <w:t>OnRequest</w:t>
+      </w:r>
+      <w:proofErr w:type="spellEnd"/>
+      <w:r>
+        <w:t xml:space="preserve">() asynchronous events in I2C communication and their application in master &lt;-&gt; slave Arduino communications. Third assignment </w:t>
       </w:r>
       <w:r>
         <w:t xml:space="preserve">required creating </w:t>
@@ -1178,6 +1296,11 @@
       <w:r>
         <w:t xml:space="preserve"> to work simultaneously using I2C communication.</w:t>
       </w:r>
+    </w:p>
+    <w:p>
+      <w:pPr>
+        <w:jc w:val="both"/>
+      </w:pPr>
     </w:p>
     <w:p>
       <w:pPr>
@@ -1191,7 +1314,7 @@
           <w:bCs/>
         </w:rPr>
       </w:pPr>
-      <w:bookmarkStart w:id="4" w:name="_Toc135747343"/>
+      <w:bookmarkStart w:id="4" w:name="_Toc135775501"/>
       <w:r>
         <w:rPr>
           <w:b/>
@@ -1200,6 +1323,110 @@
         <w:t>Procedure</w:t>
       </w:r>
       <w:bookmarkEnd w:id="4"/>
+    </w:p>
+    <w:p>
+      <w:pPr>
+        <w:pStyle w:val="Heading2"/>
+        <w:numPr>
+          <w:ilvl w:val="1"/>
+          <w:numId w:val="6"/>
+        </w:numPr>
+      </w:pPr>
+      <w:bookmarkStart w:id="5" w:name="_Toc135775502"/>
+      <w:r>
+        <w:t>Setup</w:t>
+      </w:r>
+      <w:bookmarkEnd w:id="5"/>
+    </w:p>
+    <w:p>
+      <w:pPr>
+        <w:rPr>
+          <w:rStyle w:val="markedcontent"/>
+          <w:rFonts w:cstheme="minorHAnsi"/>
+        </w:rPr>
+      </w:pPr>
+      <w:r>
+        <w:rPr>
+          <w:rStyle w:val="markedcontent"/>
+          <w:rFonts w:cstheme="minorHAnsi"/>
+        </w:rPr>
+        <w:t xml:space="preserve">• Laptop + VS Code + </w:t>
+      </w:r>
+      <w:proofErr w:type="spellStart"/>
+      <w:r>
+        <w:rPr>
+          <w:rStyle w:val="markedcontent"/>
+          <w:rFonts w:cstheme="minorHAnsi"/>
+        </w:rPr>
+        <w:t>PlatformIO</w:t>
+      </w:r>
+      <w:proofErr w:type="spellEnd"/>
+      <w:r>
+        <w:rPr>
+          <w:rStyle w:val="markedcontent"/>
+          <w:rFonts w:cstheme="minorHAnsi"/>
+        </w:rPr>
+        <w:t xml:space="preserve"> + Arduino IDE</w:t>
+      </w:r>
+      <w:r>
+        <w:rPr>
+          <w:rFonts w:cstheme="minorHAnsi"/>
+        </w:rPr>
+        <w:br/>
+      </w:r>
+      <w:r>
+        <w:rPr>
+          <w:rStyle w:val="markedcontent"/>
+          <w:rFonts w:cstheme="minorHAnsi"/>
+        </w:rPr>
+        <w:t>• 2 x Arduino + USB cable</w:t>
+      </w:r>
+      <w:r>
+        <w:rPr>
+          <w:rFonts w:cstheme="minorHAnsi"/>
+        </w:rPr>
+        <w:br/>
+      </w:r>
+      <w:r>
+        <w:rPr>
+          <w:rStyle w:val="markedcontent"/>
+          <w:rFonts w:cstheme="minorHAnsi"/>
+        </w:rPr>
+        <w:t>• 1 x breadboard</w:t>
+      </w:r>
+      <w:r>
+        <w:rPr>
+          <w:rFonts w:cstheme="minorHAnsi"/>
+        </w:rPr>
+        <w:br/>
+      </w:r>
+      <w:r>
+        <w:rPr>
+          <w:rStyle w:val="markedcontent"/>
+          <w:rFonts w:cstheme="minorHAnsi"/>
+        </w:rPr>
+        <w:t>• 1 x BME280 sensor</w:t>
+      </w:r>
+      <w:r>
+        <w:rPr>
+          <w:rFonts w:cstheme="minorHAnsi"/>
+        </w:rPr>
+        <w:br/>
+      </w:r>
+      <w:r>
+        <w:rPr>
+          <w:rStyle w:val="markedcontent"/>
+          <w:rFonts w:cstheme="minorHAnsi"/>
+        </w:rPr>
+        <w:t>• Jumper wires</w:t>
+      </w:r>
+    </w:p>
+    <w:p>
+      <w:pPr>
+        <w:rPr>
+          <w:rFonts w:cstheme="minorHAnsi"/>
+        </w:rPr>
+      </w:pPr>
     </w:p>
     <w:p>
       <w:pPr>
@@ -1210,12 +1437,13 @@
         </w:numPr>
         <w:jc w:val="both"/>
       </w:pPr>
-      <w:bookmarkStart w:id="5" w:name="_Toc135747344"/>
+      <w:bookmarkStart w:id="6" w:name="_Toc135775503"/>
       <w:r>
         <w:t>Assignment A</w:t>
       </w:r>
-      <w:bookmarkEnd w:id="5"/>
-    </w:p>
+      <w:bookmarkEnd w:id="6"/>
+    </w:p>
+    <w:p/>
     <w:p>
       <w:pPr>
         <w:jc w:val="center"/>
@@ -1302,33 +1530,46 @@
     </w:p>
     <w:p>
       <w:pPr>
-        <w:jc w:val="both"/>
-      </w:pPr>
-      <w:r>
-        <w:t xml:space="preserve">This assignment </w:t>
-      </w:r>
-      <w:r>
-        <w:t>required creating a driver for BME280 sensor</w:t>
-      </w:r>
-      <w:r>
-        <w:t xml:space="preserve">. </w:t>
-      </w:r>
-      <w:r>
-        <w:t>Communication</w:t>
-      </w:r>
-      <w:r>
-        <w:t xml:space="preserve"> with the master device (Arduino) and BME280 sensor is handled by I2C bus </w:t>
-      </w:r>
-      <w:r>
-        <w:t xml:space="preserve">which makes use of </w:t>
-      </w:r>
-      <w:r>
+        <w:jc w:val="center"/>
         <w:rPr>
           <w:i/>
           <w:iCs/>
+          <w:color w:val="AEAAAA" w:themeColor="background2" w:themeShade="BF"/>
+        </w:rPr>
+      </w:pPr>
+    </w:p>
+    <w:p>
+      <w:pPr>
+        <w:jc w:val="both"/>
+      </w:pPr>
+      <w:r>
+        <w:lastRenderedPageBreak/>
+        <w:t xml:space="preserve">This assignment </w:t>
+      </w:r>
+      <w:r>
+        <w:t>required creating a driver for BME280 sensor</w:t>
+      </w:r>
+      <w:r>
+        <w:t xml:space="preserve">. </w:t>
+      </w:r>
+      <w:r>
+        <w:t>Communication</w:t>
+      </w:r>
+      <w:r>
+        <w:t xml:space="preserve"> with the master device (Arduino) and BME280 sensor is handled by I2C bus </w:t>
+      </w:r>
+      <w:r>
+        <w:t xml:space="preserve">which makes use of </w:t>
+      </w:r>
+      <w:proofErr w:type="spellStart"/>
+      <w:r>
+        <w:rPr>
+          <w:i/>
+          <w:iCs/>
         </w:rPr>
         <w:t>Wire.h</w:t>
       </w:r>
+      <w:proofErr w:type="spellEnd"/>
       <w:r>
         <w:t xml:space="preserve"> </w:t>
       </w:r>
@@ -1365,7 +1606,7 @@
         </w:rPr>
         <w:t>uint8_t BME280_</w:t>
       </w:r>
-      <w:bookmarkStart w:id="6" w:name="_Int_go3V8VQy"/>
+      <w:bookmarkStart w:id="7" w:name="_Int_go3V8VQy"/>
       <w:r>
         <w:rPr>
           <w:rStyle w:val="markedcontent"/>
@@ -1373,7 +1614,7 @@
         </w:rPr>
         <w:t>GetID(</w:t>
       </w:r>
-      <w:bookmarkEnd w:id="6"/>
+      <w:bookmarkEnd w:id="7"/>
       <w:r>
         <w:rPr>
           <w:rStyle w:val="markedcontent"/>
@@ -1391,7 +1632,7 @@
         </w:rPr>
         <w:t>void BME280_</w:t>
       </w:r>
-      <w:bookmarkStart w:id="7" w:name="_Int_zzjZZiEc"/>
+      <w:bookmarkStart w:id="8" w:name="_Int_zzjZZiEc"/>
       <w:r>
         <w:rPr>
           <w:rStyle w:val="markedcontent"/>
@@ -1399,7 +1640,7 @@
         </w:rPr>
         <w:t>Reset(</w:t>
       </w:r>
-      <w:bookmarkEnd w:id="7"/>
+      <w:bookmarkEnd w:id="8"/>
       <w:r>
         <w:rPr>
           <w:rStyle w:val="markedcontent"/>
@@ -1417,7 +1658,7 @@
         </w:rPr>
         <w:t>uint8_t BME280_</w:t>
       </w:r>
-      <w:bookmarkStart w:id="8" w:name="_Int_xl3GqlXt"/>
+      <w:bookmarkStart w:id="9" w:name="_Int_xl3GqlXt"/>
       <w:r>
         <w:rPr>
           <w:rStyle w:val="markedcontent"/>
@@ -1425,7 +1666,7 @@
         </w:rPr>
         <w:t>CtrlHum(</w:t>
       </w:r>
-      <w:bookmarkEnd w:id="8"/>
+      <w:bookmarkEnd w:id="9"/>
       <w:r>
         <w:rPr>
           <w:rStyle w:val="markedcontent"/>
@@ -1443,7 +1684,7 @@
         </w:rPr>
         <w:t>void BME280_</w:t>
       </w:r>
-      <w:bookmarkStart w:id="9" w:name="_Int_dd93e5VG"/>
+      <w:bookmarkStart w:id="10" w:name="_Int_dd93e5VG"/>
       <w:r>
         <w:rPr>
           <w:rStyle w:val="markedcontent"/>
@@ -1451,13 +1692,29 @@
         </w:rPr>
         <w:t>CtrlHum(</w:t>
       </w:r>
-      <w:bookmarkEnd w:id="9"/>
+      <w:bookmarkEnd w:id="10"/>
       <w:r>
         <w:rPr>
           <w:rStyle w:val="markedcontent"/>
           <w:rFonts w:ascii="Courier New" w:hAnsi="Courier New" w:cs="Courier New"/>
         </w:rPr>
-        <w:t>uint8_t bitpattern);</w:t>
+        <w:t xml:space="preserve">uint8_t </w:t>
+      </w:r>
+      <w:proofErr w:type="spellStart"/>
+      <w:r>
+        <w:rPr>
+          <w:rStyle w:val="markedcontent"/>
+          <w:rFonts w:ascii="Courier New" w:hAnsi="Courier New" w:cs="Courier New"/>
+        </w:rPr>
+        <w:t>bitpattern</w:t>
+      </w:r>
+      <w:proofErr w:type="spellEnd"/>
+      <w:r>
+        <w:rPr>
+          <w:rStyle w:val="markedcontent"/>
+          <w:rFonts w:ascii="Courier New" w:hAnsi="Courier New" w:cs="Courier New"/>
+        </w:rPr>
+        <w:t>);</w:t>
       </w:r>
       <w:r>
         <w:br/>
@@ -1493,7 +1750,7 @@
         </w:rPr>
         <w:t>void BME280_</w:t>
       </w:r>
-      <w:bookmarkStart w:id="10" w:name="_Int_DTkpwpUO"/>
+      <w:bookmarkStart w:id="11" w:name="_Int_DTkpwpUO"/>
       <w:r>
         <w:rPr>
           <w:rStyle w:val="markedcontent"/>
@@ -1501,13 +1758,29 @@
         </w:rPr>
         <w:t>CtrlMeas(</w:t>
       </w:r>
-      <w:bookmarkEnd w:id="10"/>
+      <w:bookmarkEnd w:id="11"/>
       <w:r>
         <w:rPr>
           <w:rStyle w:val="markedcontent"/>
           <w:rFonts w:ascii="Courier New" w:hAnsi="Courier New" w:cs="Courier New"/>
         </w:rPr>
-        <w:t>uint8_t bitpattern);</w:t>
+        <w:t xml:space="preserve">uint8_t </w:t>
+      </w:r>
+      <w:proofErr w:type="spellStart"/>
+      <w:r>
+        <w:rPr>
+          <w:rStyle w:val="markedcontent"/>
+          <w:rFonts w:ascii="Courier New" w:hAnsi="Courier New" w:cs="Courier New"/>
+        </w:rPr>
+        <w:t>bitpattern</w:t>
+      </w:r>
+      <w:proofErr w:type="spellEnd"/>
+      <w:r>
+        <w:rPr>
+          <w:rStyle w:val="markedcontent"/>
+          <w:rFonts w:ascii="Courier New" w:hAnsi="Courier New" w:cs="Courier New"/>
+        </w:rPr>
+        <w:t>);</w:t>
       </w:r>
       <w:r>
         <w:br/>
@@ -1543,7 +1816,7 @@
         </w:rPr>
         <w:t>int BME280_</w:t>
       </w:r>
-      <w:bookmarkStart w:id="11" w:name="_Int_MndzMRah"/>
+      <w:bookmarkStart w:id="12" w:name="_Int_MndzMRah"/>
       <w:r>
         <w:rPr>
           <w:rStyle w:val="markedcontent"/>
@@ -1551,7 +1824,7 @@
         </w:rPr>
         <w:t>ReadHumidity(</w:t>
       </w:r>
-      <w:bookmarkEnd w:id="11"/>
+      <w:bookmarkEnd w:id="12"/>
       <w:r>
         <w:rPr>
           <w:rStyle w:val="markedcontent"/>
@@ -1581,8 +1854,25 @@
           <w:rStyle w:val="markedcontent"/>
           <w:rFonts w:ascii="Courier New" w:hAnsi="Courier New" w:cs="Courier New"/>
         </w:rPr>
-        <w:t>();</w:t>
-      </w:r>
+        <w:t>(</w:t>
+      </w:r>
+      <w:proofErr w:type="gramStart"/>
+      <w:r>
+        <w:rPr>
+          <w:rStyle w:val="markedcontent"/>
+          <w:rFonts w:ascii="Courier New" w:hAnsi="Courier New" w:cs="Courier New"/>
+        </w:rPr>
+        <w:t>);</w:t>
+      </w:r>
+      <w:proofErr w:type="gramEnd"/>
+    </w:p>
+    <w:p>
+      <w:pPr>
+        <w:rPr>
+          <w:rStyle w:val="markedcontent"/>
+          <w:rFonts w:ascii="Courier New" w:hAnsi="Courier New" w:cs="Courier New"/>
+        </w:rPr>
+      </w:pPr>
     </w:p>
     <w:p>
       <w:pPr>
@@ -1595,470 +1885,522 @@
         <w:rPr>
           <w:rStyle w:val="markedcontent"/>
         </w:rPr>
+        <w:t>The first</w:t>
+      </w:r>
+      <w:r>
+        <w:rPr>
+          <w:rStyle w:val="markedcontent"/>
+        </w:rPr>
+        <w:t xml:space="preserve"> two functions </w:t>
+      </w:r>
+      <w:r>
+        <w:rPr>
+          <w:rStyle w:val="markedcontent"/>
+        </w:rPr>
+        <w:t xml:space="preserve">are general control functions which access </w:t>
+      </w:r>
+      <w:r>
+        <w:rPr>
+          <w:rStyle w:val="markedcontent"/>
+        </w:rPr>
+        <w:t>relative registers</w:t>
+      </w:r>
+      <w:r>
+        <w:rPr>
+          <w:rStyle w:val="markedcontent"/>
+        </w:rPr>
+        <w:t>(</w:t>
+      </w:r>
+      <w:proofErr w:type="spellStart"/>
+      <w:r>
+        <w:rPr>
+          <w:rStyle w:val="markedcontent"/>
+        </w:rPr>
+        <w:t>dig_T</w:t>
+      </w:r>
+      <w:proofErr w:type="spellEnd"/>
+      <w:r>
+        <w:rPr>
+          <w:rStyle w:val="markedcontent"/>
+        </w:rPr>
+        <w:t xml:space="preserve">#, </w:t>
+      </w:r>
+      <w:proofErr w:type="spellStart"/>
+      <w:r>
+        <w:rPr>
+          <w:rStyle w:val="markedcontent"/>
+        </w:rPr>
+        <w:t>dig_H</w:t>
+      </w:r>
+      <w:proofErr w:type="spellEnd"/>
+      <w:r>
+        <w:rPr>
+          <w:rStyle w:val="markedcontent"/>
+        </w:rPr>
+        <w:t xml:space="preserve">#, </w:t>
+      </w:r>
+      <w:proofErr w:type="spellStart"/>
+      <w:r>
+        <w:rPr>
+          <w:rStyle w:val="markedcontent"/>
+        </w:rPr>
+        <w:t>dig_P</w:t>
+      </w:r>
+      <w:proofErr w:type="spellEnd"/>
+      <w:r>
+        <w:rPr>
+          <w:rStyle w:val="markedcontent"/>
+        </w:rPr>
+        <w:t>#)</w:t>
+      </w:r>
+      <w:r>
+        <w:rPr>
+          <w:rStyle w:val="markedcontent"/>
+        </w:rPr>
+        <w:t xml:space="preserve"> and </w:t>
+      </w:r>
+      <w:r>
+        <w:rPr>
+          <w:rStyle w:val="markedcontent"/>
+        </w:rPr>
+        <w:t>either get or set values to perform needed functionality</w:t>
+      </w:r>
+      <w:r>
+        <w:rPr>
+          <w:rStyle w:val="markedcontent"/>
+        </w:rPr>
+        <w:t>: getting the device’s ID and resetting the sensor</w:t>
+      </w:r>
+      <w:r>
+        <w:rPr>
+          <w:rStyle w:val="markedcontent"/>
+        </w:rPr>
+        <w:t xml:space="preserve">. Next </w:t>
+      </w:r>
+      <w:r>
+        <w:rPr>
+          <w:rStyle w:val="markedcontent"/>
+        </w:rPr>
+        <w:t>four</w:t>
+      </w:r>
+      <w:r>
+        <w:rPr>
+          <w:rStyle w:val="markedcontent"/>
+        </w:rPr>
+        <w:t xml:space="preserve"> functions </w:t>
+      </w:r>
+      <w:r>
+        <w:rPr>
+          <w:rStyle w:val="markedcontent"/>
+        </w:rPr>
+        <w:t xml:space="preserve">control </w:t>
+      </w:r>
+      <w:r>
+        <w:rPr>
+          <w:rStyle w:val="markedcontent"/>
+        </w:rPr>
+        <w:t>data oversampling for humidity</w:t>
+      </w:r>
+      <w:r>
+        <w:rPr>
+          <w:rStyle w:val="markedcontent"/>
+        </w:rPr>
+        <w:t xml:space="preserve">, </w:t>
+      </w:r>
+      <w:bookmarkStart w:id="13" w:name="_Int_czkkQshV"/>
+      <w:proofErr w:type="gramStart"/>
+      <w:r>
+        <w:rPr>
+          <w:rStyle w:val="markedcontent"/>
+        </w:rPr>
+        <w:t>temperature</w:t>
+      </w:r>
+      <w:bookmarkEnd w:id="13"/>
+      <w:proofErr w:type="gramEnd"/>
+      <w:r>
+        <w:rPr>
+          <w:rStyle w:val="markedcontent"/>
+        </w:rPr>
+        <w:t xml:space="preserve"> and pressure. </w:t>
+      </w:r>
+      <w:r>
+        <w:rPr>
+          <w:rStyle w:val="markedcontent"/>
+        </w:rPr>
+        <w:t>It</w:t>
+      </w:r>
+      <w:r>
+        <w:rPr>
+          <w:rStyle w:val="markedcontent"/>
+        </w:rPr>
+        <w:t xml:space="preserve"> means the frequency with which data is sent </w:t>
+      </w:r>
+      <w:r>
+        <w:rPr>
+          <w:rStyle w:val="markedcontent"/>
+        </w:rPr>
+        <w:t xml:space="preserve">to Arduino via I2C. It can be set to 0 (the data sending is skipped, so </w:t>
+      </w:r>
+      <w:r>
+        <w:rPr>
+          <w:rStyle w:val="markedcontent"/>
+        </w:rPr>
+        <w:t>no data is acquired</w:t>
+      </w:r>
+      <w:r>
+        <w:rPr>
+          <w:rStyle w:val="markedcontent"/>
+        </w:rPr>
+        <w:t>)</w:t>
+      </w:r>
+      <w:r>
+        <w:rPr>
+          <w:rStyle w:val="markedcontent"/>
+        </w:rPr>
+        <w:t xml:space="preserve">, or </w:t>
+      </w:r>
+      <w:r>
+        <w:rPr>
+          <w:rStyle w:val="markedcontent"/>
+        </w:rPr>
+        <w:t>to set values</w:t>
+      </w:r>
+      <w:r>
+        <w:rPr>
+          <w:rStyle w:val="markedcontent"/>
+        </w:rPr>
+        <w:t xml:space="preserve"> starting from </w:t>
+      </w:r>
+      <w:r>
+        <w:rPr>
+          <w:rStyle w:val="markedcontent"/>
+        </w:rPr>
+        <w:t>one</w:t>
+      </w:r>
+      <w:r>
+        <w:rPr>
+          <w:rStyle w:val="markedcontent"/>
+        </w:rPr>
+        <w:t xml:space="preserve"> to specify the needed frequency.</w:t>
+      </w:r>
+      <w:r>
+        <w:rPr>
+          <w:rStyle w:val="markedcontent"/>
+        </w:rPr>
+        <w:t xml:space="preserve"> This is done by accessing related registers (0xF2, 0xF4) which can be seen on Figure 2. </w:t>
+      </w:r>
+      <w:r>
+        <w:rPr>
+          <w:rStyle w:val="markedcontent"/>
+        </w:rPr>
+        <w:t>The last</w:t>
+      </w:r>
+      <w:r>
+        <w:rPr>
+          <w:rStyle w:val="markedcontent"/>
+        </w:rPr>
+        <w:t xml:space="preserve"> three functions provide </w:t>
+      </w:r>
+      <w:r>
+        <w:rPr>
+          <w:rStyle w:val="markedcontent"/>
+        </w:rPr>
+        <w:t xml:space="preserve">human-readable data from sensor on humidity, temperature and humidity and require the most </w:t>
+      </w:r>
+      <w:r>
+        <w:rPr>
+          <w:rStyle w:val="markedcontent"/>
+        </w:rPr>
+        <w:t xml:space="preserve">manipulation to execute. </w:t>
+      </w:r>
+      <w:r>
+        <w:rPr>
+          <w:rStyle w:val="markedcontent"/>
+        </w:rPr>
+        <w:t xml:space="preserve">At the </w:t>
+      </w:r>
+      <w:r>
+        <w:rPr>
+          <w:rStyle w:val="markedcontent"/>
+        </w:rPr>
+        <w:t>beginning</w:t>
+      </w:r>
+      <w:r>
+        <w:rPr>
+          <w:rStyle w:val="markedcontent"/>
+        </w:rPr>
+        <w:t>,</w:t>
+      </w:r>
+      <w:r>
+        <w:rPr>
+          <w:rStyle w:val="markedcontent"/>
+        </w:rPr>
+        <w:t xml:space="preserve"> the raw data extracted from these registers</w:t>
+      </w:r>
+      <w:r>
+        <w:rPr>
+          <w:rStyle w:val="markedcontent"/>
+        </w:rPr>
+        <w:t>(0xF7-0xFE)</w:t>
+      </w:r>
+      <w:r>
+        <w:rPr>
+          <w:rStyle w:val="markedcontent"/>
+        </w:rPr>
+        <w:t xml:space="preserve"> </w:t>
+      </w:r>
+      <w:r>
+        <w:rPr>
+          <w:rStyle w:val="markedcontent"/>
+        </w:rPr>
+        <w:t>at once by recommendation from datasheets.</w:t>
+      </w:r>
+      <w:r>
+        <w:rPr>
+          <w:rStyle w:val="markedcontent"/>
+        </w:rPr>
+        <w:t>(Bosch</w:t>
+      </w:r>
+      <w:r>
+        <w:rPr>
+          <w:rStyle w:val="markedcontent"/>
+          <w:rFonts w:cstheme="minorHAnsi"/>
+        </w:rPr>
+        <w:t>©</w:t>
+      </w:r>
+      <w:r>
+        <w:rPr>
+          <w:rStyle w:val="markedcontent"/>
+        </w:rPr>
+        <w:t xml:space="preserve"> </w:t>
+      </w:r>
+      <w:r>
+        <w:rPr>
+          <w:rStyle w:val="markedcontent"/>
+        </w:rPr>
+        <w:t xml:space="preserve"> </w:t>
+      </w:r>
+      <w:r>
+        <w:t>BME280</w:t>
+      </w:r>
+      <w:r>
+        <w:t xml:space="preserve"> - </w:t>
+      </w:r>
+      <w:r>
+        <w:t>Combined humidity and pressure sensor</w:t>
+      </w:r>
+      <w:r>
+        <w:t xml:space="preserve"> (</w:t>
+      </w:r>
+      <w:r>
+        <w:t>BST-BME280-DS001-18</w:t>
+      </w:r>
+      <w:r>
+        <w:t>, November 2020), p.23</w:t>
+      </w:r>
+      <w:r>
+        <w:rPr>
+          <w:rStyle w:val="markedcontent"/>
+        </w:rPr>
+        <w:t>)</w:t>
+      </w:r>
+      <w:r>
+        <w:rPr>
+          <w:rStyle w:val="markedcontent"/>
+        </w:rPr>
+        <w:t>.</w:t>
+      </w:r>
+      <w:r>
+        <w:rPr>
+          <w:rStyle w:val="markedcontent"/>
+        </w:rPr>
+        <w:t xml:space="preserve"> This data is not human readable </w:t>
+      </w:r>
+      <w:r>
+        <w:rPr>
+          <w:rStyle w:val="markedcontent"/>
+        </w:rPr>
+        <w:t xml:space="preserve">as it is just a set of meaningless numbers. </w:t>
+      </w:r>
+      <w:r>
+        <w:rPr>
+          <w:rStyle w:val="markedcontent"/>
+        </w:rPr>
+        <w:t>To</w:t>
+      </w:r>
+      <w:r>
+        <w:rPr>
+          <w:rStyle w:val="markedcontent"/>
+        </w:rPr>
+        <w:t xml:space="preserve"> convert them </w:t>
+      </w:r>
+      <w:r>
+        <w:rPr>
+          <w:rStyle w:val="markedcontent"/>
+        </w:rPr>
+        <w:t xml:space="preserve">to actual values it was needed to follow the protocol described in the </w:t>
+      </w:r>
+      <w:r>
+        <w:rPr>
+          <w:rStyle w:val="markedcontent"/>
+        </w:rPr>
+        <w:t xml:space="preserve">datasheets. For each type of data (temperature, humidity, pressure) the manufacturer </w:t>
+      </w:r>
+      <w:r>
+        <w:rPr>
+          <w:rStyle w:val="markedcontent"/>
+        </w:rPr>
+        <w:t xml:space="preserve">provided so-called compensators – constant values which can be found on specific </w:t>
+      </w:r>
+      <w:r>
+        <w:rPr>
+          <w:rStyle w:val="markedcontent"/>
+        </w:rPr>
+        <w:t>register</w:t>
+      </w:r>
+      <w:r>
+        <w:rPr>
+          <w:rStyle w:val="markedcontent"/>
+        </w:rPr>
+        <w:t>s(0x88 -0xA1, 0xE</w:t>
+      </w:r>
+      <w:r>
+        <w:rPr>
+          <w:rStyle w:val="markedcontent"/>
+        </w:rPr>
+        <w:t>1-0xE7</w:t>
+      </w:r>
+      <w:r>
+        <w:rPr>
+          <w:rStyle w:val="markedcontent"/>
+        </w:rPr>
+        <w:t>)</w:t>
+      </w:r>
+      <w:r>
+        <w:rPr>
+          <w:rStyle w:val="markedcontent"/>
+        </w:rPr>
+        <w:t xml:space="preserve"> inside the sensor to </w:t>
+      </w:r>
+      <w:r>
+        <w:rPr>
+          <w:rStyle w:val="markedcontent"/>
+        </w:rPr>
+        <w:t xml:space="preserve">perform needed calculations. </w:t>
+      </w:r>
+      <w:r>
+        <w:rPr>
+          <w:rStyle w:val="markedcontent"/>
+        </w:rPr>
+        <w:t>The last</w:t>
+      </w:r>
+      <w:r>
+        <w:rPr>
+          <w:rStyle w:val="markedcontent"/>
+        </w:rPr>
+        <w:t xml:space="preserve"> step to get </w:t>
+      </w:r>
+      <w:r>
+        <w:rPr>
+          <w:rStyle w:val="markedcontent"/>
+        </w:rPr>
+        <w:t xml:space="preserve">actual measurements was to calculate them </w:t>
+      </w:r>
+      <w:r>
+        <w:rPr>
+          <w:rStyle w:val="markedcontent"/>
+        </w:rPr>
+        <w:t>using</w:t>
+      </w:r>
+      <w:r>
+        <w:rPr>
+          <w:rStyle w:val="markedcontent"/>
+        </w:rPr>
+        <w:t xml:space="preserve"> formulas found in the datasheets</w:t>
+      </w:r>
+      <w:r>
+        <w:rPr>
+          <w:rStyle w:val="markedcontent"/>
+        </w:rPr>
+        <w:t xml:space="preserve"> using raw data</w:t>
+      </w:r>
+      <w:r>
+        <w:rPr>
+          <w:rStyle w:val="markedcontent"/>
+        </w:rPr>
+        <w:t>, bit manipulation and compensators</w:t>
+      </w:r>
+      <w:r>
+        <w:rPr>
+          <w:rStyle w:val="markedcontent"/>
+        </w:rPr>
+        <w:t>(Bosch</w:t>
+      </w:r>
+      <w:r>
+        <w:rPr>
+          <w:rStyle w:val="markedcontent"/>
+          <w:rFonts w:cstheme="minorHAnsi"/>
+        </w:rPr>
+        <w:t>©</w:t>
+      </w:r>
+      <w:r>
+        <w:rPr>
+          <w:rStyle w:val="markedcontent"/>
+        </w:rPr>
+        <w:t xml:space="preserve"> </w:t>
+      </w:r>
+      <w:r>
+        <w:rPr>
+          <w:rStyle w:val="markedcontent"/>
+        </w:rPr>
+        <w:t xml:space="preserve"> </w:t>
+      </w:r>
+      <w:r>
+        <w:t>BME280</w:t>
+      </w:r>
+      <w:r>
+        <w:t xml:space="preserve"> - </w:t>
+      </w:r>
+      <w:r>
+        <w:t>Combined humidity and pressure sensor</w:t>
+      </w:r>
+      <w:r>
+        <w:t xml:space="preserve"> (</w:t>
+      </w:r>
+      <w:r>
+        <w:t>BST-BME280-DS001-18</w:t>
+      </w:r>
+      <w:r>
+        <w:t>, November 2020), p.24-25</w:t>
+      </w:r>
+      <w:r>
+        <w:rPr>
+          <w:rStyle w:val="markedcontent"/>
+        </w:rPr>
+        <w:t>).</w:t>
+      </w:r>
+    </w:p>
+    <w:p>
+      <w:pPr>
+        <w:jc w:val="both"/>
+        <w:rPr>
+          <w:rStyle w:val="markedcontent"/>
+        </w:rPr>
+      </w:pPr>
+    </w:p>
+    <w:p>
+      <w:pPr>
+        <w:jc w:val="center"/>
+        <w:rPr>
+          <w:rStyle w:val="markedcontent"/>
+        </w:rPr>
+      </w:pPr>
+      <w:r>
+        <w:rPr>
+          <w:rStyle w:val="markedcontent"/>
+          <w:noProof/>
+        </w:rPr>
         <w:lastRenderedPageBreak/>
-        <w:t>The first</w:t>
-      </w:r>
-      <w:r>
-        <w:rPr>
-          <w:rStyle w:val="markedcontent"/>
-        </w:rPr>
-        <w:t xml:space="preserve"> two functions </w:t>
-      </w:r>
-      <w:r>
-        <w:rPr>
-          <w:rStyle w:val="markedcontent"/>
-        </w:rPr>
-        <w:t xml:space="preserve">are general control functions which access </w:t>
-      </w:r>
-      <w:r>
-        <w:rPr>
-          <w:rStyle w:val="markedcontent"/>
-        </w:rPr>
-        <w:t>relative registers</w:t>
-      </w:r>
-      <w:r>
-        <w:rPr>
-          <w:rStyle w:val="markedcontent"/>
-        </w:rPr>
-        <w:t>(dig_T#, dig_H#, dig_P#)</w:t>
-      </w:r>
-      <w:r>
-        <w:rPr>
-          <w:rStyle w:val="markedcontent"/>
-        </w:rPr>
-        <w:t xml:space="preserve"> and </w:t>
-      </w:r>
-      <w:r>
-        <w:rPr>
-          <w:rStyle w:val="markedcontent"/>
-        </w:rPr>
-        <w:t>either get or set values to perform needed functionality</w:t>
-      </w:r>
-      <w:r>
-        <w:rPr>
-          <w:rStyle w:val="markedcontent"/>
-        </w:rPr>
-        <w:t>: getting the device’s ID and resetting the sensor</w:t>
-      </w:r>
-      <w:r>
-        <w:rPr>
-          <w:rStyle w:val="markedcontent"/>
-        </w:rPr>
-        <w:t xml:space="preserve">. Next </w:t>
-      </w:r>
-      <w:r>
-        <w:rPr>
-          <w:rStyle w:val="markedcontent"/>
-        </w:rPr>
-        <w:t>four</w:t>
-      </w:r>
-      <w:r>
-        <w:rPr>
-          <w:rStyle w:val="markedcontent"/>
-        </w:rPr>
-        <w:t xml:space="preserve"> functions </w:t>
-      </w:r>
-      <w:r>
-        <w:rPr>
-          <w:rStyle w:val="markedcontent"/>
-        </w:rPr>
-        <w:t xml:space="preserve">control </w:t>
-      </w:r>
-      <w:r>
-        <w:rPr>
-          <w:rStyle w:val="markedcontent"/>
-        </w:rPr>
-        <w:t>data oversampling for humidity</w:t>
-      </w:r>
-      <w:r>
-        <w:rPr>
-          <w:rStyle w:val="markedcontent"/>
-        </w:rPr>
-        <w:t xml:space="preserve">, </w:t>
-      </w:r>
-      <w:bookmarkStart w:id="12" w:name="_Int_czkkQshV"/>
-      <w:r>
-        <w:rPr>
-          <w:rStyle w:val="markedcontent"/>
-        </w:rPr>
-        <w:t>temperature</w:t>
-      </w:r>
-      <w:bookmarkEnd w:id="12"/>
-      <w:r>
-        <w:rPr>
-          <w:rStyle w:val="markedcontent"/>
-        </w:rPr>
-        <w:t xml:space="preserve"> and pressure. </w:t>
-      </w:r>
-      <w:r>
-        <w:rPr>
-          <w:rStyle w:val="markedcontent"/>
-        </w:rPr>
-        <w:t>It</w:t>
-      </w:r>
-      <w:r>
-        <w:rPr>
-          <w:rStyle w:val="markedcontent"/>
-        </w:rPr>
-        <w:t xml:space="preserve"> means the frequency with which data is sent </w:t>
-      </w:r>
-      <w:r>
-        <w:rPr>
-          <w:rStyle w:val="markedcontent"/>
-        </w:rPr>
-        <w:t xml:space="preserve">to Arduino via I2C. It can be set to 0 (the data sending is skipped, so </w:t>
-      </w:r>
-      <w:r>
-        <w:rPr>
-          <w:rStyle w:val="markedcontent"/>
-        </w:rPr>
-        <w:t>no data is acquired</w:t>
-      </w:r>
-      <w:r>
-        <w:rPr>
-          <w:rStyle w:val="markedcontent"/>
-        </w:rPr>
-        <w:t>)</w:t>
-      </w:r>
-      <w:r>
-        <w:rPr>
-          <w:rStyle w:val="markedcontent"/>
-        </w:rPr>
-        <w:t xml:space="preserve">, or </w:t>
-      </w:r>
-      <w:r>
-        <w:rPr>
-          <w:rStyle w:val="markedcontent"/>
-        </w:rPr>
-        <w:t>to set values</w:t>
-      </w:r>
-      <w:r>
-        <w:rPr>
-          <w:rStyle w:val="markedcontent"/>
-        </w:rPr>
-        <w:t xml:space="preserve"> starting from </w:t>
-      </w:r>
-      <w:r>
-        <w:rPr>
-          <w:rStyle w:val="markedcontent"/>
-        </w:rPr>
-        <w:t>one</w:t>
-      </w:r>
-      <w:r>
-        <w:rPr>
-          <w:rStyle w:val="markedcontent"/>
-        </w:rPr>
-        <w:t xml:space="preserve"> to specify the needed frequency.</w:t>
-      </w:r>
-      <w:r>
-        <w:rPr>
-          <w:rStyle w:val="markedcontent"/>
-        </w:rPr>
-        <w:t xml:space="preserve"> This is done by accessing related registers (0xF2, 0xF4) which can be seen on Figure 2. </w:t>
-      </w:r>
-      <w:r>
-        <w:rPr>
-          <w:rStyle w:val="markedcontent"/>
-        </w:rPr>
-        <w:t>The last</w:t>
-      </w:r>
-      <w:r>
-        <w:rPr>
-          <w:rStyle w:val="markedcontent"/>
-        </w:rPr>
-        <w:t xml:space="preserve"> three functions provide </w:t>
-      </w:r>
-      <w:r>
-        <w:rPr>
-          <w:rStyle w:val="markedcontent"/>
-        </w:rPr>
-        <w:t xml:space="preserve">human-readable data from sensor on humidity, temperature and humidity and require the most </w:t>
-      </w:r>
-      <w:r>
-        <w:rPr>
-          <w:rStyle w:val="markedcontent"/>
-        </w:rPr>
-        <w:t xml:space="preserve">manipulation to execute. </w:t>
-      </w:r>
-      <w:r>
-        <w:rPr>
-          <w:rStyle w:val="markedcontent"/>
-        </w:rPr>
-        <w:t xml:space="preserve">At the </w:t>
-      </w:r>
-      <w:r>
-        <w:rPr>
-          <w:rStyle w:val="markedcontent"/>
-        </w:rPr>
-        <w:t>beginning</w:t>
-      </w:r>
-      <w:r>
-        <w:rPr>
-          <w:rStyle w:val="markedcontent"/>
-        </w:rPr>
-        <w:t>,</w:t>
-      </w:r>
-      <w:r>
-        <w:rPr>
-          <w:rStyle w:val="markedcontent"/>
-        </w:rPr>
-        <w:t xml:space="preserve"> the raw data extracted from these registers</w:t>
-      </w:r>
-      <w:r>
-        <w:rPr>
-          <w:rStyle w:val="markedcontent"/>
-        </w:rPr>
-        <w:t>(0xF7-0xFE)</w:t>
-      </w:r>
-      <w:r>
-        <w:rPr>
-          <w:rStyle w:val="markedcontent"/>
-        </w:rPr>
-        <w:t xml:space="preserve"> </w:t>
-      </w:r>
-      <w:r>
-        <w:rPr>
-          <w:rStyle w:val="markedcontent"/>
-        </w:rPr>
-        <w:t>at once by recommendation from datasheets.</w:t>
-      </w:r>
-      <w:r>
-        <w:rPr>
-          <w:rStyle w:val="markedcontent"/>
-        </w:rPr>
-        <w:t>(Bosch</w:t>
-      </w:r>
-      <w:r>
-        <w:rPr>
-          <w:rStyle w:val="markedcontent"/>
-          <w:rFonts w:cstheme="minorHAnsi"/>
-        </w:rPr>
-        <w:t>©</w:t>
-      </w:r>
-      <w:r>
-        <w:rPr>
-          <w:rStyle w:val="markedcontent"/>
-        </w:rPr>
-        <w:t xml:space="preserve"> </w:t>
-      </w:r>
-      <w:r>
-        <w:rPr>
-          <w:rStyle w:val="markedcontent"/>
-        </w:rPr>
-        <w:t xml:space="preserve"> </w:t>
-      </w:r>
-      <w:r>
-        <w:t>BME280</w:t>
-      </w:r>
-      <w:r>
-        <w:t xml:space="preserve"> - </w:t>
-      </w:r>
-      <w:r>
-        <w:t>Combined humidity and pressure sensor</w:t>
-      </w:r>
-      <w:r>
-        <w:t xml:space="preserve"> (</w:t>
-      </w:r>
-      <w:r>
-        <w:t>BST-BME280-DS001-18</w:t>
-      </w:r>
-      <w:r>
-        <w:t>, November 2020), p.23</w:t>
-      </w:r>
-      <w:r>
-        <w:rPr>
-          <w:rStyle w:val="markedcontent"/>
-        </w:rPr>
-        <w:t>)</w:t>
-      </w:r>
-      <w:r>
-        <w:rPr>
-          <w:rStyle w:val="markedcontent"/>
-        </w:rPr>
-        <w:t>.</w:t>
-      </w:r>
-      <w:r>
-        <w:rPr>
-          <w:rStyle w:val="markedcontent"/>
-        </w:rPr>
-        <w:t xml:space="preserve"> This data is not human readable </w:t>
-      </w:r>
-      <w:r>
-        <w:rPr>
-          <w:rStyle w:val="markedcontent"/>
-        </w:rPr>
-        <w:t xml:space="preserve">as it is just a set of meaningless numbers. </w:t>
-      </w:r>
-      <w:r>
-        <w:rPr>
-          <w:rStyle w:val="markedcontent"/>
-        </w:rPr>
-        <w:t>To</w:t>
-      </w:r>
-      <w:r>
-        <w:rPr>
-          <w:rStyle w:val="markedcontent"/>
-        </w:rPr>
-        <w:t xml:space="preserve"> convert them </w:t>
-      </w:r>
-      <w:r>
-        <w:rPr>
-          <w:rStyle w:val="markedcontent"/>
-        </w:rPr>
-        <w:t xml:space="preserve">to actual values it was needed to follow the protocol described in the </w:t>
-      </w:r>
-      <w:r>
-        <w:rPr>
-          <w:rStyle w:val="markedcontent"/>
-        </w:rPr>
-        <w:t xml:space="preserve">datasheets. For each type of data (temperature, humidity, pressure) the manufacturer </w:t>
-      </w:r>
-      <w:r>
-        <w:rPr>
-          <w:rStyle w:val="markedcontent"/>
-        </w:rPr>
-        <w:t xml:space="preserve">provided so-called compensators – constant values which can be found on specific </w:t>
-      </w:r>
-      <w:r>
-        <w:rPr>
-          <w:rStyle w:val="markedcontent"/>
-        </w:rPr>
-        <w:t>register</w:t>
-      </w:r>
-      <w:r>
-        <w:rPr>
-          <w:rStyle w:val="markedcontent"/>
-        </w:rPr>
-        <w:t>s(0x88 -0xA1, 0xE</w:t>
-      </w:r>
-      <w:r>
-        <w:rPr>
-          <w:rStyle w:val="markedcontent"/>
-        </w:rPr>
-        <w:t>1-0xE7</w:t>
-      </w:r>
-      <w:r>
-        <w:rPr>
-          <w:rStyle w:val="markedcontent"/>
-        </w:rPr>
-        <w:t>)</w:t>
-      </w:r>
-      <w:r>
-        <w:rPr>
-          <w:rStyle w:val="markedcontent"/>
-        </w:rPr>
-        <w:t xml:space="preserve"> inside the sensor to </w:t>
-      </w:r>
-      <w:r>
-        <w:rPr>
-          <w:rStyle w:val="markedcontent"/>
-        </w:rPr>
-        <w:t xml:space="preserve">perform needed calculations. </w:t>
-      </w:r>
-      <w:r>
-        <w:rPr>
-          <w:rStyle w:val="markedcontent"/>
-        </w:rPr>
-        <w:t>The last</w:t>
-      </w:r>
-      <w:r>
-        <w:rPr>
-          <w:rStyle w:val="markedcontent"/>
-        </w:rPr>
-        <w:t xml:space="preserve"> step to get </w:t>
-      </w:r>
-      <w:r>
-        <w:rPr>
-          <w:rStyle w:val="markedcontent"/>
-        </w:rPr>
-        <w:t xml:space="preserve">actual measurements was to calculate them </w:t>
-      </w:r>
-      <w:r>
-        <w:rPr>
-          <w:rStyle w:val="markedcontent"/>
-        </w:rPr>
-        <w:t>using</w:t>
-      </w:r>
-      <w:r>
-        <w:rPr>
-          <w:rStyle w:val="markedcontent"/>
-        </w:rPr>
-        <w:t xml:space="preserve"> formulas found in the datasheets</w:t>
-      </w:r>
-      <w:r>
-        <w:rPr>
-          <w:rStyle w:val="markedcontent"/>
-        </w:rPr>
-        <w:t xml:space="preserve"> using raw data</w:t>
-      </w:r>
-      <w:r>
-        <w:rPr>
-          <w:rStyle w:val="markedcontent"/>
-        </w:rPr>
-        <w:t>, bit manipulation and compensators</w:t>
-      </w:r>
-      <w:r>
-        <w:rPr>
-          <w:rStyle w:val="markedcontent"/>
-        </w:rPr>
-        <w:t>(Bosch</w:t>
-      </w:r>
-      <w:r>
-        <w:rPr>
-          <w:rStyle w:val="markedcontent"/>
-          <w:rFonts w:cstheme="minorHAnsi"/>
-        </w:rPr>
-        <w:t>©</w:t>
-      </w:r>
-      <w:r>
-        <w:rPr>
-          <w:rStyle w:val="markedcontent"/>
-        </w:rPr>
-        <w:t xml:space="preserve"> </w:t>
-      </w:r>
-      <w:r>
-        <w:rPr>
-          <w:rStyle w:val="markedcontent"/>
-        </w:rPr>
-        <w:t xml:space="preserve"> </w:t>
-      </w:r>
-      <w:r>
-        <w:t>BME280</w:t>
-      </w:r>
-      <w:r>
-        <w:t xml:space="preserve"> - </w:t>
-      </w:r>
-      <w:r>
-        <w:t>Combined humidity and pressure sensor</w:t>
-      </w:r>
-      <w:r>
-        <w:t xml:space="preserve"> (</w:t>
-      </w:r>
-      <w:r>
-        <w:t>BST-BME280-DS001-18</w:t>
-      </w:r>
-      <w:r>
-        <w:t>, November 2020), p.24-25</w:t>
-      </w:r>
-      <w:r>
-        <w:rPr>
-          <w:rStyle w:val="markedcontent"/>
-        </w:rPr>
-        <w:t>).</w:t>
-      </w:r>
-    </w:p>
-    <w:p>
-      <w:pPr>
-        <w:jc w:val="center"/>
-        <w:rPr>
-          <w:rStyle w:val="markedcontent"/>
-        </w:rPr>
-      </w:pPr>
-      <w:r>
-        <w:rPr>
-          <w:rStyle w:val="markedcontent"/>
-          <w:noProof/>
-        </w:rPr>
         <w:drawing>
           <wp:inline distT="0" distB="0" distL="0" distR="0" wp14:anchorId="17F8FC21" wp14:editId="25587F34">
             <wp:extent cx="5943600" cy="2569210"/>
@@ -2132,11 +2474,11 @@
         </w:numPr>
         <w:jc w:val="both"/>
       </w:pPr>
-      <w:bookmarkStart w:id="13" w:name="_Toc135747345"/>
+      <w:bookmarkStart w:id="14" w:name="_Toc135775504"/>
       <w:r>
         <w:t>Assignment B</w:t>
       </w:r>
-      <w:bookmarkEnd w:id="13"/>
+      <w:bookmarkEnd w:id="14"/>
     </w:p>
     <w:p>
       <w:pPr>
@@ -2155,8 +2497,21 @@
         <w:t xml:space="preserve"> and events using provided materials</w:t>
       </w:r>
       <w:r>
-        <w:t>, especially OnReceive() and OnRequest</w:t>
-      </w:r>
+        <w:t xml:space="preserve">, especially </w:t>
+      </w:r>
+      <w:proofErr w:type="spellStart"/>
+      <w:r>
+        <w:t>OnReceive</w:t>
+      </w:r>
+      <w:proofErr w:type="spellEnd"/>
+      <w:r>
+        <w:t xml:space="preserve">() and </w:t>
+      </w:r>
+      <w:proofErr w:type="spellStart"/>
+      <w:r>
+        <w:t>OnRequest</w:t>
+      </w:r>
+      <w:proofErr w:type="spellEnd"/>
       <w:r>
         <w:t>()</w:t>
       </w:r>
@@ -2227,11 +2582,7 @@
         <w:t xml:space="preserve">, otherwise – 2. </w:t>
       </w:r>
       <w:r>
-        <w:t xml:space="preserve">However, slave does not perform the transmission right </w:t>
-      </w:r>
-      <w:r>
-        <w:lastRenderedPageBreak/>
-        <w:t xml:space="preserve">after receive event. </w:t>
+        <w:t xml:space="preserve">However, slave does not perform the transmission right after receive event. </w:t>
       </w:r>
       <w:r>
         <w:t xml:space="preserve">On the contrary, it waits (listens) for the request from master </w:t>
@@ -2239,6 +2590,11 @@
       <w:r>
         <w:t>and only then transmits the response.</w:t>
       </w:r>
+    </w:p>
+    <w:p>
+      <w:pPr>
+        <w:jc w:val="both"/>
+      </w:pPr>
     </w:p>
     <w:p>
       <w:pPr>
@@ -2313,6 +2669,7 @@
           <w:iCs/>
           <w:color w:val="AEAAAA" w:themeColor="background2" w:themeShade="BF"/>
         </w:rPr>
+        <w:lastRenderedPageBreak/>
         <w:t xml:space="preserve">Figure </w:t>
       </w:r>
       <w:r>
@@ -2338,14 +2695,14 @@
         </w:numPr>
         <w:jc w:val="both"/>
       </w:pPr>
-      <w:bookmarkStart w:id="14" w:name="_Toc135747346"/>
+      <w:bookmarkStart w:id="15" w:name="_Toc135775505"/>
       <w:r>
         <w:t xml:space="preserve">Assignment </w:t>
       </w:r>
       <w:r>
         <w:t>C</w:t>
       </w:r>
-      <w:bookmarkEnd w:id="14"/>
+      <w:bookmarkEnd w:id="15"/>
     </w:p>
     <w:p>
       <w:pPr>
@@ -2382,7 +2739,15 @@
         <w:t>3</w:t>
       </w:r>
       <w:r>
-        <w:t xml:space="preserve">. The slave Arduino connected to the bus with 0x50 address. Its main responsibility was to handle made up registers which are either Read – Write or Read-Only. These registers are changed depending either on values received on OnReceive() method which changes the values on Read-Write registers or </w:t>
+        <w:t xml:space="preserve">. The slave Arduino connected to the bus with 0x50 address. Its main responsibility was to handle made up registers which are either Read – Write or Read-Only. These registers are changed depending either on values received on </w:t>
+      </w:r>
+      <w:proofErr w:type="spellStart"/>
+      <w:r>
+        <w:t>OnReceive</w:t>
+      </w:r>
+      <w:proofErr w:type="spellEnd"/>
+      <w:r>
+        <w:t xml:space="preserve">() method which changes the values on Read-Write registers or </w:t>
       </w:r>
       <w:r>
         <w:t>sends</w:t>
@@ -2393,6 +2758,11 @@
       <w:r>
         <w:t xml:space="preserve"> The flow for receive function is represented on Figure 4.</w:t>
       </w:r>
+    </w:p>
+    <w:p>
+      <w:pPr>
+        <w:jc w:val="both"/>
+      </w:pPr>
     </w:p>
     <w:p>
       <w:pPr>
@@ -2467,15 +2837,20 @@
         <w:jc w:val="both"/>
       </w:pPr>
       <w:r>
+        <w:t>Whenever master sends data to slave, master specifies the register in the first byte sent and the actual data in the next byte. For this reason, slave reads the register to a global variable and the value depending on the register received.</w:t>
+      </w:r>
+    </w:p>
+    <w:p>
+      <w:pPr>
+        <w:jc w:val="both"/>
+      </w:pPr>
+    </w:p>
+    <w:p>
+      <w:pPr>
+        <w:jc w:val="center"/>
+      </w:pPr>
+      <w:r>
         <w:lastRenderedPageBreak/>
-        <w:t>Whenever master sends data to slave, master specifies the register in the first byte sent and the actual data in the next byte. For this reason, slave reads the register to a global variable and the value depending on the register received.</w:t>
-      </w:r>
-    </w:p>
-    <w:p>
-      <w:pPr>
-        <w:jc w:val="center"/>
-      </w:pPr>
-      <w:r>
         <w:drawing>
           <wp:inline distT="0" distB="0" distL="0" distR="0" wp14:anchorId="3551D4AD" wp14:editId="0FBA1F80">
             <wp:extent cx="1760462" cy="3350361"/>
@@ -2541,6 +2916,16 @@
     </w:p>
     <w:p>
       <w:pPr>
+        <w:jc w:val="center"/>
+        <w:rPr>
+          <w:i/>
+          <w:iCs/>
+          <w:color w:val="AEAAAA" w:themeColor="background2" w:themeShade="BF"/>
+        </w:rPr>
+      </w:pPr>
+    </w:p>
+    <w:p>
+      <w:pPr>
         <w:jc w:val="both"/>
       </w:pPr>
       <w:r>
@@ -2549,6 +2934,11 @@
       <w:r>
         <w:t>which sends data to master on request. Before the request master writes to the needed register to specify the one it will request from. That’s why the register used in this function is already preset in the global variable in the receive function. Lastly, slave writes to master the value from the specified register.</w:t>
       </w:r>
+    </w:p>
+    <w:p>
+      <w:pPr>
+        <w:jc w:val="both"/>
+      </w:pPr>
     </w:p>
     <w:p>
       <w:pPr>
@@ -2559,11 +2949,11 @@
         </w:numPr>
         <w:jc w:val="both"/>
       </w:pPr>
-      <w:bookmarkStart w:id="15" w:name="_Toc135747347"/>
+      <w:bookmarkStart w:id="16" w:name="_Toc135775506"/>
       <w:r>
         <w:t>Assignment D</w:t>
       </w:r>
-      <w:bookmarkEnd w:id="15"/>
+      <w:bookmarkEnd w:id="16"/>
     </w:p>
     <w:p>
       <w:pPr>
@@ -2725,7 +3115,7 @@
           <w:iCs/>
           <w:color w:val="AEAAAA" w:themeColor="background2" w:themeShade="BF"/>
         </w:rPr>
-        <w:t>4</w:t>
+        <w:t>6</w:t>
       </w:r>
     </w:p>
     <w:p>
@@ -2746,6 +3136,16 @@
       <w:r>
         <w:t>with slave by accessing premade registers.</w:t>
       </w:r>
+    </w:p>
+    <w:p>
+      <w:pPr>
+        <w:jc w:val="both"/>
+      </w:pPr>
+    </w:p>
+    <w:p>
+      <w:pPr>
+        <w:jc w:val="both"/>
+      </w:pPr>
     </w:p>
     <w:p>
       <w:pPr>
@@ -2756,7 +3156,7 @@
           <w:bCs/>
         </w:rPr>
       </w:pPr>
-      <w:bookmarkStart w:id="16" w:name="_Toc135747348"/>
+      <w:bookmarkStart w:id="17" w:name="_Toc135775507"/>
       <w:r>
         <w:rPr>
           <w:rFonts w:eastAsia="Helvetica Neue"/>
@@ -2773,14 +3173,39 @@
         </w:rPr>
         <w:t>. Conclusion</w:t>
       </w:r>
-      <w:bookmarkEnd w:id="16"/>
+      <w:bookmarkEnd w:id="17"/>
     </w:p>
     <w:p>
       <w:pPr>
         <w:jc w:val="both"/>
       </w:pPr>
       <w:r>
-        <w:t>The primary objective of this assignment was to further explore the utilization of device registers at an advanced level and establish I2C connections between multiple devices. The initial assignment involved working with datasheets, extracting essential information, and integrating it into the software development process to ensure proper device functionality. Additionally, the I2C bus was employed to establish communication with the sensor. The analysis of datasheets facilitated the extraction and organization of relevant sensor data, enabling the calculation of actual values displayed to the user. The Wire.h library was utilized to establish communication with connected devices via their respective addresses. Subsequent assignments focused on enhancing knowledge of the Wire.h library and I2C communication techniques, culminating in the establishment of a connection between two Arduino boards. These assignments involved implementing event-driven techniques for the I2C bus, where slave devices only respond upon receiving information or requests from the master. The final assignment played a conclusive role by integrating all the acquired concepts and knowledge. The BME280 sensor (representing Assignment 3) and the slave Arduino (representing Assignments B &amp; C) were successfully connected to a single I2C bus, demonstrating their intended behavior and communication with the master device.</w:t>
+        <w:t xml:space="preserve">The primary objective of this assignment was to further explore the utilization of device registers at an advanced level and establish I2C connections between multiple devices. The initial assignment involved working with datasheets, extracting essential information, and integrating it into the software development process to ensure proper device functionality. Additionally, the I2C bus was employed to establish communication with the sensor. The analysis of datasheets facilitated the extraction and organization of relevant sensor data, enabling the calculation of actual values displayed to the user. The </w:t>
+      </w:r>
+      <w:proofErr w:type="spellStart"/>
+      <w:r>
+        <w:t>Wire.h</w:t>
+      </w:r>
+      <w:proofErr w:type="spellEnd"/>
+      <w:r>
+        <w:t xml:space="preserve"> library was utilized to establish communication with connected devices via their respective addresses. Subsequent assignments focused on enhancing knowledge of the </w:t>
+      </w:r>
+      <w:proofErr w:type="spellStart"/>
+      <w:r>
+        <w:t>Wire.h</w:t>
+      </w:r>
+      <w:proofErr w:type="spellEnd"/>
+      <w:r>
+        <w:t xml:space="preserve"> library and I2C communication techniques, culminating in the establishment of a connection between two Arduino boards. These assignments involved implementing event-driven techniques for the I2C bus, where slave devices only respond upon receiving information or requests from the master. The final assignment played a conclusive role by integrating all the acquired concepts and knowledge. The BME280 sensor (representing Assignment 3) and the slave Arduino (representing Assignments B &amp; C) were successfully </w:t>
+      </w:r>
+      <w:r>
+        <w:lastRenderedPageBreak/>
+        <w:t>connected to a single I2C bus, demonstrating their intended behavior and communication with the master device.</w:t>
+      </w:r>
+    </w:p>
+    <w:p>
+      <w:r>
+        <w:br w:type="page"/>
       </w:r>
     </w:p>
     <w:p>
@@ -2791,7 +3216,7 @@
           <w:bCs/>
         </w:rPr>
       </w:pPr>
-      <w:bookmarkStart w:id="17" w:name="_Toc135747349"/>
+      <w:bookmarkStart w:id="18" w:name="_Toc135775508"/>
       <w:r>
         <w:rPr>
           <w:b/>
@@ -2807,7 +3232,7 @@
         </w:rPr>
         <w:t>.References</w:t>
       </w:r>
-      <w:bookmarkEnd w:id="17"/>
+      <w:bookmarkEnd w:id="18"/>
     </w:p>
     <w:p>
       <w:pPr>

</xml_diff>